<commit_message>
add README, revise some code
</commit_message>
<xml_diff>
--- a/Simulating the Calcination Process for Boron and Nitrogen Co-Doped Carbon in Lithium-Ion Battery Cathode Materials LiFePO4.docx
+++ b/Simulating the Calcination Process for Boron and Nitrogen Co-Doped Carbon in Lithium-Ion Battery Cathode Materials LiFePO4.docx
@@ -926,23 +926,7 @@
           <w:sz w:val="24"/>
           <w:szCs w:val="24"/>
         </w:rPr>
-        <w:t xml:space="preserve">odel: Initializes the atomic structure of the </w:t>
-      </w:r>
-      <w:r>
-        <w:rPr>
-          <w:rFonts w:ascii="Times New Roman" w:hAnsi="Times New Roman" w:cs="Times New Roman"/>
-          <w:sz w:val="24"/>
-          <w:szCs w:val="24"/>
-        </w:rPr>
-        <w:t xml:space="preserve">LFP </w:t>
-      </w:r>
-      <w:r>
-        <w:rPr>
-          <w:rFonts w:ascii="Times New Roman" w:hAnsi="Times New Roman" w:cs="Times New Roman"/>
-          <w:sz w:val="24"/>
-          <w:szCs w:val="24"/>
-        </w:rPr>
-        <w:t>material, including the positions and types of atoms (carbon, boron, nitrogen, and possibly lithium iron phosphate (LiFePO4) atoms). This model is then broadcasted to all nodes for parallel processing.</w:t>
+        <w:t>odel: Initializes the atomic structure of the LFP material, including the positions and types of atoms (carbon, boron, nitrogen, and possibly lithium iron phosphate (LiFePO4) atoms). This model is then broadcasted to all nodes for parallel processing.</w:t>
       </w:r>
     </w:p>
     <w:p>
@@ -2775,39 +2759,7 @@
           <w:sz w:val="24"/>
           <w:szCs w:val="24"/>
         </w:rPr>
-        <w:t xml:space="preserve">Initialize </w:t>
-      </w:r>
-      <w:r>
-        <w:rPr>
-          <w:rFonts w:ascii="Times New Roman" w:hAnsi="Times New Roman" w:cs="Times New Roman"/>
-          <w:sz w:val="24"/>
-          <w:szCs w:val="24"/>
-        </w:rPr>
-        <w:t>m</w:t>
-      </w:r>
-      <w:r>
-        <w:rPr>
-          <w:rFonts w:ascii="Times New Roman" w:hAnsi="Times New Roman" w:cs="Times New Roman"/>
-          <w:sz w:val="24"/>
-          <w:szCs w:val="24"/>
-        </w:rPr>
-        <w:t xml:space="preserve">olecular </w:t>
-      </w:r>
-      <w:r>
-        <w:rPr>
-          <w:rFonts w:ascii="Times New Roman" w:hAnsi="Times New Roman" w:cs="Times New Roman"/>
-          <w:sz w:val="24"/>
-          <w:szCs w:val="24"/>
-        </w:rPr>
-        <w:t>s</w:t>
-      </w:r>
-      <w:r>
-        <w:rPr>
-          <w:rFonts w:ascii="Times New Roman" w:hAnsi="Times New Roman" w:cs="Times New Roman"/>
-          <w:sz w:val="24"/>
-          <w:szCs w:val="24"/>
-        </w:rPr>
-        <w:t>ystem: Sets up the initial conditions of the simulation, including the positions and velocities of nitrogen, boron, carbon, and possibly lithium iron phosphate (LiFePO</w:t>
+        <w:t>Initialize molecular system: Sets up the initial conditions of the simulation, including the positions and velocities of nitrogen, boron, carbon, and possibly lithium iron phosphate (LiFePO</w:t>
       </w:r>
       <w:r>
         <w:rPr>
@@ -2858,39 +2810,7 @@
           <w:sz w:val="24"/>
           <w:szCs w:val="24"/>
         </w:rPr>
-        <w:t xml:space="preserve">Distribute </w:t>
-      </w:r>
-      <w:r>
-        <w:rPr>
-          <w:rFonts w:ascii="Times New Roman" w:hAnsi="Times New Roman" w:cs="Times New Roman"/>
-          <w:sz w:val="24"/>
-          <w:szCs w:val="24"/>
-        </w:rPr>
-        <w:t>i</w:t>
-      </w:r>
-      <w:r>
-        <w:rPr>
-          <w:rFonts w:ascii="Times New Roman" w:hAnsi="Times New Roman" w:cs="Times New Roman"/>
-          <w:sz w:val="24"/>
-          <w:szCs w:val="24"/>
-        </w:rPr>
-        <w:t>nitial</w:t>
-      </w:r>
-      <w:r>
-        <w:rPr>
-          <w:rFonts w:ascii="Times New Roman" w:hAnsi="Times New Roman" w:cs="Times New Roman"/>
-          <w:sz w:val="24"/>
-          <w:szCs w:val="24"/>
-        </w:rPr>
-        <w:t>s</w:t>
-      </w:r>
-      <w:r>
-        <w:rPr>
-          <w:rFonts w:ascii="Times New Roman" w:hAnsi="Times New Roman" w:cs="Times New Roman"/>
-          <w:sz w:val="24"/>
-          <w:szCs w:val="24"/>
-        </w:rPr>
-        <w:t>: The master node distributes the initial conditions of the simulation to the worker nodes for parallel processing.</w:t>
+        <w:t>Distribute initials: The master node distributes the initial conditions of the simulation to the worker nodes for parallel processing.</w:t>
       </w:r>
     </w:p>
     <w:p>
@@ -2924,23 +2844,7 @@
           <w:sz w:val="24"/>
           <w:szCs w:val="24"/>
         </w:rPr>
-        <w:t xml:space="preserve">Calculate </w:t>
-      </w:r>
-      <w:r>
-        <w:rPr>
-          <w:rFonts w:ascii="Times New Roman" w:hAnsi="Times New Roman" w:cs="Times New Roman"/>
-          <w:sz w:val="24"/>
-          <w:szCs w:val="24"/>
-        </w:rPr>
-        <w:t>f</w:t>
-      </w:r>
-      <w:r>
-        <w:rPr>
-          <w:rFonts w:ascii="Times New Roman" w:hAnsi="Times New Roman" w:cs="Times New Roman"/>
-          <w:sz w:val="24"/>
-          <w:szCs w:val="24"/>
-        </w:rPr>
-        <w:t>orces: Implements the logic for calculating forces between atoms using appropriate force fields. This is crucial for accurately simulating atomic interactions.</w:t>
+        <w:t>Calculate forces: Implements the logic for calculating forces between atoms using appropriate force fields. This is crucial for accurately simulating atomic interactions.</w:t>
       </w:r>
     </w:p>
     <w:p>
@@ -2974,39 +2878,7 @@
           <w:sz w:val="24"/>
           <w:szCs w:val="24"/>
         </w:rPr>
-        <w:t xml:space="preserve">Parallel </w:t>
-      </w:r>
-      <w:r>
-        <w:rPr>
-          <w:rFonts w:ascii="Times New Roman" w:hAnsi="Times New Roman" w:cs="Times New Roman"/>
-          <w:sz w:val="24"/>
-          <w:szCs w:val="24"/>
-        </w:rPr>
-        <w:t>f</w:t>
-      </w:r>
-      <w:r>
-        <w:rPr>
-          <w:rFonts w:ascii="Times New Roman" w:hAnsi="Times New Roman" w:cs="Times New Roman"/>
-          <w:sz w:val="24"/>
-          <w:szCs w:val="24"/>
-        </w:rPr>
-        <w:t xml:space="preserve">orce </w:t>
-      </w:r>
-      <w:r>
-        <w:rPr>
-          <w:rFonts w:ascii="Times New Roman" w:hAnsi="Times New Roman" w:cs="Times New Roman"/>
-          <w:sz w:val="24"/>
-          <w:szCs w:val="24"/>
-        </w:rPr>
-        <w:t>c</w:t>
-      </w:r>
-      <w:r>
-        <w:rPr>
-          <w:rFonts w:ascii="Times New Roman" w:hAnsi="Times New Roman" w:cs="Times New Roman"/>
-          <w:sz w:val="24"/>
-          <w:szCs w:val="24"/>
-        </w:rPr>
-        <w:t>alculations: Uses OpenMP to parallelize force calculations within each node and CUDA for computationally intensive parts, enhancing the efficiency of the simulation.</w:t>
+        <w:t>Parallel force calculations: Uses OpenMP to parallelize force calculations within each node and CUDA for computationally intensive parts, enhancing the efficiency of the simulation.</w:t>
       </w:r>
     </w:p>
     <w:p>
@@ -3041,39 +2913,7 @@
           <w:szCs w:val="24"/>
         </w:rPr>
         <w:lastRenderedPageBreak/>
-        <w:t xml:space="preserve">Time </w:t>
-      </w:r>
-      <w:r>
-        <w:rPr>
-          <w:rFonts w:ascii="Times New Roman" w:hAnsi="Times New Roman" w:cs="Times New Roman"/>
-          <w:sz w:val="24"/>
-          <w:szCs w:val="24"/>
-        </w:rPr>
-        <w:t>i</w:t>
-      </w:r>
-      <w:r>
-        <w:rPr>
-          <w:rFonts w:ascii="Times New Roman" w:hAnsi="Times New Roman" w:cs="Times New Roman"/>
-          <w:sz w:val="24"/>
-          <w:szCs w:val="24"/>
-        </w:rPr>
-        <w:t xml:space="preserve">ntegration </w:t>
-      </w:r>
-      <w:r>
-        <w:rPr>
-          <w:rFonts w:ascii="Times New Roman" w:hAnsi="Times New Roman" w:cs="Times New Roman"/>
-          <w:sz w:val="24"/>
-          <w:szCs w:val="24"/>
-        </w:rPr>
-        <w:t>l</w:t>
-      </w:r>
-      <w:r>
-        <w:rPr>
-          <w:rFonts w:ascii="Times New Roman" w:hAnsi="Times New Roman" w:cs="Times New Roman"/>
-          <w:sz w:val="24"/>
-          <w:szCs w:val="24"/>
-        </w:rPr>
-        <w:t>oop: Updates the positions and velocities of the atoms over time, simulating their movement and interaction within the carbon matrix.</w:t>
+        <w:t>Time integration loop: Updates the positions and velocities of the atoms over time, simulating their movement and interaction within the carbon matrix.</w:t>
       </w:r>
     </w:p>
     <w:p>
@@ -3107,23 +2947,7 @@
           <w:sz w:val="24"/>
           <w:szCs w:val="24"/>
         </w:rPr>
-        <w:t xml:space="preserve">Gather </w:t>
-      </w:r>
-      <w:r>
-        <w:rPr>
-          <w:rFonts w:ascii="Times New Roman" w:hAnsi="Times New Roman" w:cs="Times New Roman"/>
-          <w:sz w:val="24"/>
-          <w:szCs w:val="24"/>
-        </w:rPr>
-        <w:t>r</w:t>
-      </w:r>
-      <w:r>
-        <w:rPr>
-          <w:rFonts w:ascii="Times New Roman" w:hAnsi="Times New Roman" w:cs="Times New Roman"/>
-          <w:sz w:val="24"/>
-          <w:szCs w:val="24"/>
-        </w:rPr>
-        <w:t>esults: The master node collects results from all worker nodes, which can include data on atomic positions, velocities, and other relevant parameters.</w:t>
+        <w:t>Gather results: The master node collects results from all worker nodes, which can include data on atomic positions, velocities, and other relevant parameters.</w:t>
       </w:r>
     </w:p>
     <w:p>
@@ -7847,6 +7671,781 @@
           <w:szCs w:val="24"/>
         </w:rPr>
         <w:t>ombining simulation results with experimental findings can lead to a more comprehensive understanding of the doping process and its impact on electrical performance.</w:t>
+      </w:r>
+    </w:p>
+    <w:p>
+      <w:pPr>
+        <w:spacing w:after="0"/>
+        <w:ind w:left="360"/>
+        <w:rPr>
+          <w:rFonts w:ascii="Times New Roman" w:hAnsi="Times New Roman" w:cs="Times New Roman"/>
+          <w:sz w:val="24"/>
+          <w:szCs w:val="24"/>
+        </w:rPr>
+      </w:pPr>
+    </w:p>
+    <w:p>
+      <w:pPr>
+        <w:pStyle w:val="ListParagraph"/>
+        <w:numPr>
+          <w:ilvl w:val="0"/>
+          <w:numId w:val="1"/>
+        </w:numPr>
+        <w:rPr>
+          <w:rFonts w:ascii="Times New Roman" w:hAnsi="Times New Roman" w:cs="Times New Roman"/>
+          <w:b/>
+          <w:bCs/>
+          <w:sz w:val="28"/>
+          <w:szCs w:val="28"/>
+        </w:rPr>
+      </w:pPr>
+      <w:r>
+        <w:rPr>
+          <w:rFonts w:ascii="Times New Roman" w:hAnsi="Times New Roman" w:cs="Times New Roman"/>
+          <w:b/>
+          <w:bCs/>
+          <w:sz w:val="28"/>
+          <w:szCs w:val="28"/>
+        </w:rPr>
+        <w:t>Expected Results</w:t>
+      </w:r>
+      <w:r>
+        <w:rPr>
+          <w:rFonts w:ascii="Times New Roman" w:hAnsi="Times New Roman" w:cs="Times New Roman"/>
+          <w:b/>
+          <w:bCs/>
+          <w:sz w:val="28"/>
+          <w:szCs w:val="28"/>
+        </w:rPr>
+        <w:t xml:space="preserve"> and Conclusions</w:t>
+      </w:r>
+    </w:p>
+    <w:p>
+      <w:pPr>
+        <w:spacing w:after="0"/>
+        <w:ind w:left="360"/>
+        <w:rPr>
+          <w:rFonts w:ascii="Times New Roman" w:hAnsi="Times New Roman" w:cs="Times New Roman"/>
+          <w:sz w:val="24"/>
+          <w:szCs w:val="24"/>
+        </w:rPr>
+      </w:pPr>
+      <w:r>
+        <w:rPr>
+          <w:rFonts w:ascii="Times New Roman" w:hAnsi="Times New Roman" w:cs="Times New Roman"/>
+          <w:sz w:val="24"/>
+          <w:szCs w:val="24"/>
+        </w:rPr>
+        <w:t>Electronic Structure Analysis via DFT</w:t>
+      </w:r>
+      <w:r>
+        <w:rPr>
+          <w:rFonts w:ascii="Times New Roman" w:hAnsi="Times New Roman" w:cs="Times New Roman"/>
+          <w:sz w:val="24"/>
+          <w:szCs w:val="24"/>
+        </w:rPr>
+        <w:t xml:space="preserve"> </w:t>
+      </w:r>
+      <w:r>
+        <w:rPr>
+          <w:rFonts w:ascii="Times New Roman" w:hAnsi="Times New Roman" w:cs="Times New Roman" w:hint="eastAsia"/>
+          <w:sz w:val="24"/>
+          <w:szCs w:val="24"/>
+        </w:rPr>
+        <w:t>is</w:t>
+      </w:r>
+      <w:r>
+        <w:rPr>
+          <w:rFonts w:ascii="Times New Roman" w:hAnsi="Times New Roman" w:cs="Times New Roman"/>
+          <w:sz w:val="24"/>
+          <w:szCs w:val="24"/>
+        </w:rPr>
+        <w:t xml:space="preserve"> a common analysis method, we just use the MPI and parallel computation in this research. </w:t>
+      </w:r>
+      <w:r>
+        <w:rPr>
+          <w:rFonts w:ascii="Times New Roman" w:hAnsi="Times New Roman" w:cs="Times New Roman"/>
+          <w:sz w:val="24"/>
+          <w:szCs w:val="24"/>
+        </w:rPr>
+        <w:t>We can get b</w:t>
+      </w:r>
+      <w:r>
+        <w:rPr>
+          <w:rFonts w:ascii="Times New Roman" w:hAnsi="Times New Roman" w:cs="Times New Roman"/>
+          <w:sz w:val="24"/>
+          <w:szCs w:val="24"/>
+        </w:rPr>
+        <w:t xml:space="preserve">and </w:t>
+      </w:r>
+      <w:r>
+        <w:rPr>
+          <w:rFonts w:ascii="Times New Roman" w:hAnsi="Times New Roman" w:cs="Times New Roman"/>
+          <w:sz w:val="24"/>
+          <w:szCs w:val="24"/>
+        </w:rPr>
+        <w:t>s</w:t>
+      </w:r>
+      <w:r>
+        <w:rPr>
+          <w:rFonts w:ascii="Times New Roman" w:hAnsi="Times New Roman" w:cs="Times New Roman"/>
+          <w:sz w:val="24"/>
+          <w:szCs w:val="24"/>
+        </w:rPr>
+        <w:t>tructure and DOS</w:t>
+      </w:r>
+      <w:r>
+        <w:rPr>
+          <w:rFonts w:ascii="Times New Roman" w:hAnsi="Times New Roman" w:cs="Times New Roman"/>
+          <w:sz w:val="24"/>
+          <w:szCs w:val="24"/>
+        </w:rPr>
+        <w:t xml:space="preserve"> because t</w:t>
+      </w:r>
+      <w:r>
+        <w:rPr>
+          <w:rFonts w:ascii="Times New Roman" w:hAnsi="Times New Roman" w:cs="Times New Roman"/>
+          <w:sz w:val="24"/>
+          <w:szCs w:val="24"/>
+        </w:rPr>
+        <w:t>he DFT simulations are expected to reveal significant changes in the electronic band structure and density of states due to boron and nitrogen co-doping. This could manifest as a reduced band gap or altered band alignment, potentially enhancing the electronic conductivity of LiFePO</w:t>
+      </w:r>
+      <w:r>
+        <w:rPr>
+          <w:rFonts w:ascii="Times New Roman" w:hAnsi="Times New Roman" w:cs="Times New Roman"/>
+          <w:sz w:val="24"/>
+          <w:szCs w:val="24"/>
+          <w:vertAlign w:val="subscript"/>
+        </w:rPr>
+        <w:t>4</w:t>
+      </w:r>
+      <w:r>
+        <w:rPr>
+          <w:rFonts w:ascii="Times New Roman" w:hAnsi="Times New Roman" w:cs="Times New Roman"/>
+          <w:sz w:val="24"/>
+          <w:szCs w:val="24"/>
+        </w:rPr>
+        <w:t>.</w:t>
+      </w:r>
+      <w:r>
+        <w:rPr>
+          <w:rFonts w:ascii="Times New Roman" w:hAnsi="Times New Roman" w:cs="Times New Roman"/>
+          <w:sz w:val="24"/>
+          <w:szCs w:val="24"/>
+        </w:rPr>
+        <w:t xml:space="preserve"> At the same time the results will give i</w:t>
+      </w:r>
+      <w:r>
+        <w:rPr>
+          <w:rFonts w:ascii="Times New Roman" w:hAnsi="Times New Roman" w:cs="Times New Roman"/>
+          <w:sz w:val="24"/>
+          <w:szCs w:val="24"/>
+        </w:rPr>
+        <w:t xml:space="preserve">nsights into how electron density is redistributed around the doped atoms, indicating changes in bonding characteristics and </w:t>
+      </w:r>
+      <w:r>
+        <w:rPr>
+          <w:rFonts w:ascii="Times New Roman" w:hAnsi="Times New Roman" w:cs="Times New Roman"/>
+          <w:sz w:val="24"/>
+          <w:szCs w:val="24"/>
+        </w:rPr>
+        <w:lastRenderedPageBreak/>
+        <w:t>electronic properties.</w:t>
+      </w:r>
+      <w:r>
+        <w:rPr>
+          <w:rFonts w:ascii="Times New Roman" w:hAnsi="Times New Roman" w:cs="Times New Roman"/>
+          <w:sz w:val="24"/>
+          <w:szCs w:val="24"/>
+        </w:rPr>
+        <w:t xml:space="preserve"> At the same time, the</w:t>
+      </w:r>
+      <w:r>
+        <w:rPr>
+          <w:rFonts w:ascii="Times New Roman" w:hAnsi="Times New Roman" w:cs="Times New Roman"/>
+          <w:sz w:val="24"/>
+          <w:szCs w:val="24"/>
+        </w:rPr>
+        <w:t xml:space="preserve"> simulations may show how co-doping affects the stability and reactivity of the material, crucial for assessing its performance in battery applications.</w:t>
+      </w:r>
+    </w:p>
+    <w:p>
+      <w:pPr>
+        <w:spacing w:after="0"/>
+        <w:ind w:left="360"/>
+        <w:rPr>
+          <w:rFonts w:ascii="Times New Roman" w:hAnsi="Times New Roman" w:cs="Times New Roman"/>
+          <w:sz w:val="24"/>
+          <w:szCs w:val="24"/>
+        </w:rPr>
+      </w:pPr>
+    </w:p>
+    <w:p>
+      <w:pPr>
+        <w:spacing w:after="0"/>
+        <w:ind w:left="360"/>
+        <w:rPr>
+          <w:rFonts w:ascii="Times New Roman" w:hAnsi="Times New Roman" w:cs="Times New Roman"/>
+          <w:sz w:val="24"/>
+          <w:szCs w:val="24"/>
+        </w:rPr>
+      </w:pPr>
+      <w:r>
+        <w:rPr>
+          <w:rFonts w:ascii="Times New Roman" w:hAnsi="Times New Roman" w:cs="Times New Roman"/>
+          <w:sz w:val="24"/>
+          <w:szCs w:val="24"/>
+        </w:rPr>
+        <w:t>The MD simulations will quantify atom mobility and reaction kinetics, providing a deeper understanding of how doping affects Li-ion diffusion in the material.</w:t>
+      </w:r>
+      <w:r>
+        <w:rPr>
+          <w:rFonts w:ascii="Times New Roman" w:hAnsi="Times New Roman" w:cs="Times New Roman"/>
+          <w:sz w:val="24"/>
+          <w:szCs w:val="24"/>
+        </w:rPr>
+        <w:t xml:space="preserve"> The results will provide a</w:t>
+      </w:r>
+      <w:r>
+        <w:rPr>
+          <w:rFonts w:ascii="Times New Roman" w:hAnsi="Times New Roman" w:cs="Times New Roman"/>
+          <w:sz w:val="24"/>
+          <w:szCs w:val="24"/>
+        </w:rPr>
+        <w:t xml:space="preserve">tomic </w:t>
+      </w:r>
+      <w:r>
+        <w:rPr>
+          <w:rFonts w:ascii="Times New Roman" w:hAnsi="Times New Roman" w:cs="Times New Roman"/>
+          <w:sz w:val="24"/>
+          <w:szCs w:val="24"/>
+        </w:rPr>
+        <w:t>t</w:t>
+      </w:r>
+      <w:r>
+        <w:rPr>
+          <w:rFonts w:ascii="Times New Roman" w:hAnsi="Times New Roman" w:cs="Times New Roman"/>
+          <w:sz w:val="24"/>
+          <w:szCs w:val="24"/>
+        </w:rPr>
+        <w:t>rajectories</w:t>
+      </w:r>
+      <w:r>
+        <w:rPr>
+          <w:rFonts w:ascii="Times New Roman" w:hAnsi="Times New Roman" w:cs="Times New Roman"/>
+          <w:sz w:val="24"/>
+          <w:szCs w:val="24"/>
+        </w:rPr>
+        <w:t xml:space="preserve"> through the calculation</w:t>
+      </w:r>
+      <w:r>
+        <w:rPr>
+          <w:rFonts w:ascii="Times New Roman" w:hAnsi="Times New Roman" w:cs="Times New Roman"/>
+          <w:sz w:val="24"/>
+          <w:szCs w:val="24"/>
+        </w:rPr>
+        <w:t>s of atomic movement and interactions</w:t>
+      </w:r>
+      <w:r>
+        <w:rPr>
+          <w:rFonts w:ascii="Times New Roman" w:hAnsi="Times New Roman" w:cs="Times New Roman"/>
+          <w:sz w:val="24"/>
+          <w:szCs w:val="24"/>
+        </w:rPr>
+        <w:t>, and</w:t>
+      </w:r>
+      <w:r>
+        <w:rPr>
+          <w:rFonts w:ascii="Times New Roman" w:hAnsi="Times New Roman" w:cs="Times New Roman"/>
+          <w:sz w:val="24"/>
+          <w:szCs w:val="24"/>
+        </w:rPr>
+        <w:t xml:space="preserve"> will shed light on the effectiveness of the doping process and its impact on the material's microstructure.</w:t>
+      </w:r>
+      <w:r>
+        <w:rPr>
+          <w:rFonts w:ascii="Times New Roman" w:hAnsi="Times New Roman" w:cs="Times New Roman"/>
+          <w:sz w:val="24"/>
+          <w:szCs w:val="24"/>
+        </w:rPr>
+        <w:t xml:space="preserve"> In the calcination process, there also exists phase transformation from solid state to liquid and back to solid state after cooling down. </w:t>
+      </w:r>
+      <w:r>
+        <w:rPr>
+          <w:rFonts w:ascii="Times New Roman" w:hAnsi="Times New Roman" w:cs="Times New Roman"/>
+          <w:sz w:val="24"/>
+          <w:szCs w:val="24"/>
+        </w:rPr>
+        <w:t>By simulating various temperature conditions, MD can predict the stability and phase behavior of the doped material, crucial for high-temperature applications.</w:t>
+      </w:r>
+    </w:p>
+    <w:p>
+      <w:pPr>
+        <w:spacing w:after="0"/>
+        <w:ind w:left="360"/>
+        <w:rPr>
+          <w:rFonts w:ascii="Times New Roman" w:hAnsi="Times New Roman" w:cs="Times New Roman"/>
+          <w:sz w:val="24"/>
+          <w:szCs w:val="24"/>
+        </w:rPr>
+      </w:pPr>
+    </w:p>
+    <w:p>
+      <w:pPr>
+        <w:spacing w:after="0"/>
+        <w:ind w:left="360"/>
+        <w:rPr>
+          <w:rFonts w:ascii="Times New Roman" w:hAnsi="Times New Roman" w:cs="Times New Roman"/>
+          <w:sz w:val="24"/>
+          <w:szCs w:val="24"/>
+        </w:rPr>
+      </w:pPr>
+      <w:r>
+        <w:rPr>
+          <w:rFonts w:ascii="Times New Roman" w:hAnsi="Times New Roman" w:cs="Times New Roman"/>
+          <w:sz w:val="24"/>
+          <w:szCs w:val="24"/>
+        </w:rPr>
+        <w:t>The t</w:t>
+      </w:r>
+      <w:r>
+        <w:rPr>
+          <w:rFonts w:ascii="Times New Roman" w:hAnsi="Times New Roman" w:cs="Times New Roman"/>
+          <w:sz w:val="24"/>
+          <w:szCs w:val="24"/>
+        </w:rPr>
+        <w:t xml:space="preserve">hermodynamic and </w:t>
+      </w:r>
+      <w:r>
+        <w:rPr>
+          <w:rFonts w:ascii="Times New Roman" w:hAnsi="Times New Roman" w:cs="Times New Roman"/>
+          <w:sz w:val="24"/>
+          <w:szCs w:val="24"/>
+        </w:rPr>
+        <w:t>k</w:t>
+      </w:r>
+      <w:r>
+        <w:rPr>
+          <w:rFonts w:ascii="Times New Roman" w:hAnsi="Times New Roman" w:cs="Times New Roman"/>
+          <w:sz w:val="24"/>
+          <w:szCs w:val="24"/>
+        </w:rPr>
+        <w:t xml:space="preserve">inetic </w:t>
+      </w:r>
+      <w:r>
+        <w:rPr>
+          <w:rFonts w:ascii="Times New Roman" w:hAnsi="Times New Roman" w:cs="Times New Roman"/>
+          <w:sz w:val="24"/>
+          <w:szCs w:val="24"/>
+        </w:rPr>
+        <w:t>m</w:t>
+      </w:r>
+      <w:r>
+        <w:rPr>
+          <w:rFonts w:ascii="Times New Roman" w:hAnsi="Times New Roman" w:cs="Times New Roman"/>
+          <w:sz w:val="24"/>
+          <w:szCs w:val="24"/>
+        </w:rPr>
+        <w:t>odeling</w:t>
+      </w:r>
+      <w:r>
+        <w:rPr>
+          <w:rFonts w:ascii="Times New Roman" w:hAnsi="Times New Roman" w:cs="Times New Roman"/>
+          <w:sz w:val="24"/>
+          <w:szCs w:val="24"/>
+        </w:rPr>
+        <w:t xml:space="preserve"> is all about the r</w:t>
+      </w:r>
+      <w:r>
+        <w:rPr>
+          <w:rFonts w:ascii="Times New Roman" w:hAnsi="Times New Roman" w:cs="Times New Roman"/>
+          <w:sz w:val="24"/>
+          <w:szCs w:val="24"/>
+        </w:rPr>
+        <w:t xml:space="preserve">eaction </w:t>
+      </w:r>
+      <w:r>
+        <w:rPr>
+          <w:rFonts w:ascii="Times New Roman" w:hAnsi="Times New Roman" w:cs="Times New Roman"/>
+          <w:sz w:val="24"/>
+          <w:szCs w:val="24"/>
+        </w:rPr>
+        <w:t>r</w:t>
+      </w:r>
+      <w:r>
+        <w:rPr>
+          <w:rFonts w:ascii="Times New Roman" w:hAnsi="Times New Roman" w:cs="Times New Roman"/>
+          <w:sz w:val="24"/>
+          <w:szCs w:val="24"/>
+        </w:rPr>
+        <w:t xml:space="preserve">ates </w:t>
+      </w:r>
+      <w:r>
+        <w:rPr>
+          <w:rFonts w:ascii="Times New Roman" w:hAnsi="Times New Roman" w:cs="Times New Roman"/>
+          <w:sz w:val="24"/>
+          <w:szCs w:val="24"/>
+        </w:rPr>
+        <w:t>&amp;</w:t>
+      </w:r>
+      <w:r>
+        <w:rPr>
+          <w:rFonts w:ascii="Times New Roman" w:hAnsi="Times New Roman" w:cs="Times New Roman"/>
+          <w:sz w:val="24"/>
+          <w:szCs w:val="24"/>
+        </w:rPr>
+        <w:t xml:space="preserve"> </w:t>
+      </w:r>
+      <w:r>
+        <w:rPr>
+          <w:rFonts w:ascii="Times New Roman" w:hAnsi="Times New Roman" w:cs="Times New Roman"/>
+          <w:sz w:val="24"/>
+          <w:szCs w:val="24"/>
+        </w:rPr>
+        <w:t>a</w:t>
+      </w:r>
+      <w:r>
+        <w:rPr>
+          <w:rFonts w:ascii="Times New Roman" w:hAnsi="Times New Roman" w:cs="Times New Roman"/>
+          <w:sz w:val="24"/>
+          <w:szCs w:val="24"/>
+        </w:rPr>
+        <w:t xml:space="preserve">ctivation </w:t>
+      </w:r>
+      <w:r>
+        <w:rPr>
+          <w:rFonts w:ascii="Times New Roman" w:hAnsi="Times New Roman" w:cs="Times New Roman"/>
+          <w:sz w:val="24"/>
+          <w:szCs w:val="24"/>
+        </w:rPr>
+        <w:t>e</w:t>
+      </w:r>
+      <w:r>
+        <w:rPr>
+          <w:rFonts w:ascii="Times New Roman" w:hAnsi="Times New Roman" w:cs="Times New Roman"/>
+          <w:sz w:val="24"/>
+          <w:szCs w:val="24"/>
+        </w:rPr>
+        <w:t>nergies</w:t>
+      </w:r>
+      <w:r>
+        <w:rPr>
+          <w:rFonts w:ascii="Times New Roman" w:hAnsi="Times New Roman" w:cs="Times New Roman"/>
+          <w:sz w:val="24"/>
+          <w:szCs w:val="24"/>
+        </w:rPr>
+        <w:t>.</w:t>
+      </w:r>
+      <w:r>
+        <w:rPr>
+          <w:rFonts w:ascii="Times New Roman" w:hAnsi="Times New Roman" w:cs="Times New Roman"/>
+          <w:sz w:val="24"/>
+          <w:szCs w:val="24"/>
+        </w:rPr>
+        <w:t xml:space="preserve"> These parameters will indicate the efficiency of the </w:t>
+      </w:r>
+      <w:r>
+        <w:rPr>
+          <w:rFonts w:ascii="Times New Roman" w:hAnsi="Times New Roman" w:cs="Times New Roman"/>
+          <w:sz w:val="24"/>
+          <w:szCs w:val="24"/>
+        </w:rPr>
+        <w:t xml:space="preserve">B-, N-, and B+N </w:t>
+      </w:r>
+      <w:r>
+        <w:rPr>
+          <w:rFonts w:ascii="Times New Roman" w:hAnsi="Times New Roman" w:cs="Times New Roman"/>
+          <w:sz w:val="24"/>
+          <w:szCs w:val="24"/>
+        </w:rPr>
+        <w:t>doping process, essential for optimizing the material's electrochemical properties.</w:t>
+      </w:r>
+      <w:r>
+        <w:rPr>
+          <w:rFonts w:ascii="Times New Roman" w:hAnsi="Times New Roman" w:cs="Times New Roman"/>
+          <w:sz w:val="24"/>
+          <w:szCs w:val="24"/>
+        </w:rPr>
+        <w:t xml:space="preserve"> The calculation of </w:t>
+      </w:r>
+      <w:r>
+        <w:rPr>
+          <w:rFonts w:ascii="Times New Roman" w:hAnsi="Times New Roman" w:cs="Times New Roman"/>
+          <w:sz w:val="24"/>
+          <w:szCs w:val="24"/>
+        </w:rPr>
+        <w:t xml:space="preserve">Gibbs </w:t>
+      </w:r>
+      <w:r>
+        <w:rPr>
+          <w:rFonts w:ascii="Times New Roman" w:hAnsi="Times New Roman" w:cs="Times New Roman"/>
+          <w:sz w:val="24"/>
+          <w:szCs w:val="24"/>
+        </w:rPr>
+        <w:t>f</w:t>
+      </w:r>
+      <w:r>
+        <w:rPr>
+          <w:rFonts w:ascii="Times New Roman" w:hAnsi="Times New Roman" w:cs="Times New Roman"/>
+          <w:sz w:val="24"/>
+          <w:szCs w:val="24"/>
+        </w:rPr>
+        <w:t xml:space="preserve">ree </w:t>
+      </w:r>
+      <w:r>
+        <w:rPr>
+          <w:rFonts w:ascii="Times New Roman" w:hAnsi="Times New Roman" w:cs="Times New Roman"/>
+          <w:sz w:val="24"/>
+          <w:szCs w:val="24"/>
+        </w:rPr>
+        <w:t>e</w:t>
+      </w:r>
+      <w:r>
+        <w:rPr>
+          <w:rFonts w:ascii="Times New Roman" w:hAnsi="Times New Roman" w:cs="Times New Roman"/>
+          <w:sz w:val="24"/>
+          <w:szCs w:val="24"/>
+        </w:rPr>
+        <w:t>nergy</w:t>
+      </w:r>
+      <w:r>
+        <w:rPr>
+          <w:rFonts w:ascii="Times New Roman" w:hAnsi="Times New Roman" w:cs="Times New Roman"/>
+          <w:sz w:val="24"/>
+          <w:szCs w:val="24"/>
+        </w:rPr>
+        <w:t xml:space="preserve"> will explain and </w:t>
+      </w:r>
+      <w:r>
+        <w:rPr>
+          <w:rFonts w:ascii="Times New Roman" w:hAnsi="Times New Roman" w:cs="Times New Roman"/>
+          <w:sz w:val="24"/>
+          <w:szCs w:val="24"/>
+        </w:rPr>
+        <w:t>predict the long-term performance and reliability of the doped materials</w:t>
+      </w:r>
+      <w:r>
+        <w:rPr>
+          <w:rFonts w:ascii="Times New Roman" w:hAnsi="Times New Roman" w:cs="Times New Roman"/>
+          <w:sz w:val="24"/>
+          <w:szCs w:val="24"/>
+        </w:rPr>
+        <w:t xml:space="preserve"> we prepared in the material lab. </w:t>
+      </w:r>
+    </w:p>
+    <w:p>
+      <w:pPr>
+        <w:spacing w:after="0"/>
+        <w:ind w:left="360"/>
+        <w:rPr>
+          <w:rFonts w:ascii="Times New Roman" w:hAnsi="Times New Roman" w:cs="Times New Roman"/>
+          <w:sz w:val="24"/>
+          <w:szCs w:val="24"/>
+        </w:rPr>
+      </w:pPr>
+    </w:p>
+    <w:p>
+      <w:pPr>
+        <w:spacing w:after="0"/>
+        <w:ind w:left="360"/>
+        <w:rPr>
+          <w:rFonts w:ascii="Times New Roman" w:hAnsi="Times New Roman" w:cs="Times New Roman"/>
+          <w:sz w:val="24"/>
+          <w:szCs w:val="24"/>
+        </w:rPr>
+      </w:pPr>
+      <w:r>
+        <w:rPr>
+          <w:rFonts w:ascii="Times New Roman" w:hAnsi="Times New Roman" w:cs="Times New Roman"/>
+          <w:sz w:val="24"/>
+          <w:szCs w:val="24"/>
+        </w:rPr>
+        <w:t>Overall, the i</w:t>
+      </w:r>
+      <w:r>
+        <w:rPr>
+          <w:rFonts w:ascii="Times New Roman" w:hAnsi="Times New Roman" w:cs="Times New Roman"/>
+          <w:sz w:val="24"/>
+          <w:szCs w:val="24"/>
+        </w:rPr>
+        <w:t xml:space="preserve">ntegration with </w:t>
+      </w:r>
+      <w:r>
+        <w:rPr>
+          <w:rFonts w:ascii="Times New Roman" w:hAnsi="Times New Roman" w:cs="Times New Roman"/>
+          <w:sz w:val="24"/>
+          <w:szCs w:val="24"/>
+        </w:rPr>
+        <w:t>the e</w:t>
+      </w:r>
+      <w:r>
+        <w:rPr>
+          <w:rFonts w:ascii="Times New Roman" w:hAnsi="Times New Roman" w:cs="Times New Roman"/>
+          <w:sz w:val="24"/>
+          <w:szCs w:val="24"/>
+        </w:rPr>
+        <w:t xml:space="preserve">xperimental </w:t>
+      </w:r>
+      <w:r>
+        <w:rPr>
+          <w:rFonts w:ascii="Times New Roman" w:hAnsi="Times New Roman" w:cs="Times New Roman"/>
+          <w:sz w:val="24"/>
+          <w:szCs w:val="24"/>
+        </w:rPr>
+        <w:t>d</w:t>
+      </w:r>
+      <w:r>
+        <w:rPr>
+          <w:rFonts w:ascii="Times New Roman" w:hAnsi="Times New Roman" w:cs="Times New Roman"/>
+          <w:sz w:val="24"/>
+          <w:szCs w:val="24"/>
+        </w:rPr>
+        <w:t>ata</w:t>
+      </w:r>
+      <w:r>
+        <w:rPr>
+          <w:rFonts w:ascii="Times New Roman" w:hAnsi="Times New Roman" w:cs="Times New Roman"/>
+          <w:sz w:val="24"/>
+          <w:szCs w:val="24"/>
+        </w:rPr>
+        <w:t xml:space="preserve"> gained through the chemical reaction and </w:t>
+      </w:r>
+      <w:r>
+        <w:rPr>
+          <w:rFonts w:ascii="Times New Roman" w:hAnsi="Times New Roman" w:cs="Times New Roman"/>
+          <w:sz w:val="24"/>
+          <w:szCs w:val="24"/>
+        </w:rPr>
+        <w:t>characterization and</w:t>
+      </w:r>
+      <w:r>
+        <w:rPr>
+          <w:rFonts w:ascii="Times New Roman" w:hAnsi="Times New Roman" w:cs="Times New Roman"/>
+          <w:sz w:val="24"/>
+          <w:szCs w:val="24"/>
+        </w:rPr>
+        <w:t xml:space="preserve"> insert into the simulation process</w:t>
+      </w:r>
+      <w:r>
+        <w:rPr>
+          <w:rFonts w:ascii="Times New Roman" w:hAnsi="Times New Roman" w:cs="Times New Roman"/>
+          <w:sz w:val="24"/>
+          <w:szCs w:val="24"/>
+        </w:rPr>
+        <w:t xml:space="preserve"> is the key</w:t>
+      </w:r>
+      <w:r>
+        <w:rPr>
+          <w:rFonts w:ascii="Times New Roman" w:hAnsi="Times New Roman" w:cs="Times New Roman"/>
+          <w:sz w:val="24"/>
+          <w:szCs w:val="24"/>
+        </w:rPr>
+        <w:t xml:space="preserve">: </w:t>
+      </w:r>
+      <w:r>
+        <w:rPr>
+          <w:rFonts w:ascii="Times New Roman" w:hAnsi="Times New Roman" w:cs="Times New Roman"/>
+          <w:sz w:val="24"/>
+          <w:szCs w:val="24"/>
+        </w:rPr>
+        <w:t>c</w:t>
+      </w:r>
+      <w:r>
+        <w:rPr>
+          <w:rFonts w:ascii="Times New Roman" w:hAnsi="Times New Roman" w:cs="Times New Roman"/>
+          <w:sz w:val="24"/>
+          <w:szCs w:val="24"/>
+        </w:rPr>
+        <w:t>ombining these simulation results with experimental findings</w:t>
+      </w:r>
+      <w:r>
+        <w:rPr>
+          <w:rFonts w:ascii="Times New Roman" w:hAnsi="Times New Roman" w:cs="Times New Roman"/>
+          <w:sz w:val="24"/>
+          <w:szCs w:val="24"/>
+        </w:rPr>
+        <w:t xml:space="preserve"> (</w:t>
+      </w:r>
+      <w:r>
+        <w:rPr>
+          <w:rFonts w:ascii="Times New Roman" w:hAnsi="Times New Roman" w:cs="Times New Roman"/>
+          <w:sz w:val="24"/>
+          <w:szCs w:val="24"/>
+        </w:rPr>
+        <w:t>e.g.,</w:t>
+      </w:r>
+      <w:r>
+        <w:rPr>
+          <w:rFonts w:ascii="Times New Roman" w:hAnsi="Times New Roman" w:cs="Times New Roman"/>
+          <w:sz w:val="24"/>
+          <w:szCs w:val="24"/>
+        </w:rPr>
+        <w:t xml:space="preserve"> the existence of the N-B </w:t>
+      </w:r>
+      <w:r>
+        <w:rPr>
+          <w:rFonts w:ascii="Times New Roman" w:hAnsi="Times New Roman" w:cs="Times New Roman"/>
+          <w:sz w:val="24"/>
+          <w:szCs w:val="24"/>
+        </w:rPr>
+        <w:t xml:space="preserve">impurity, and the </w:t>
+      </w:r>
+      <w:r>
+        <w:rPr>
+          <w:rFonts w:ascii="Times New Roman" w:hAnsi="Times New Roman" w:cs="Times New Roman"/>
+          <w:sz w:val="24"/>
+          <w:szCs w:val="24"/>
+        </w:rPr>
+        <w:t xml:space="preserve">C-N, </w:t>
+      </w:r>
+      <w:r>
+        <w:rPr>
+          <w:rFonts w:ascii="Times New Roman" w:hAnsi="Times New Roman" w:cs="Times New Roman"/>
+          <w:sz w:val="24"/>
+          <w:szCs w:val="24"/>
+        </w:rPr>
+        <w:t>B</w:t>
+      </w:r>
+      <w:r>
+        <w:rPr>
+          <w:rFonts w:ascii="Times New Roman" w:hAnsi="Times New Roman" w:cs="Times New Roman"/>
+          <w:sz w:val="24"/>
+          <w:szCs w:val="24"/>
+        </w:rPr>
+        <w:t>-N conductive bond</w:t>
+      </w:r>
+      <w:r>
+        <w:rPr>
+          <w:rFonts w:ascii="Times New Roman" w:hAnsi="Times New Roman" w:cs="Times New Roman"/>
+          <w:sz w:val="24"/>
+          <w:szCs w:val="24"/>
+        </w:rPr>
+        <w:t>)</w:t>
+      </w:r>
+      <w:r>
+        <w:rPr>
+          <w:rFonts w:ascii="Times New Roman" w:hAnsi="Times New Roman" w:cs="Times New Roman"/>
+          <w:sz w:val="24"/>
+          <w:szCs w:val="24"/>
+        </w:rPr>
+        <w:t xml:space="preserve"> will enhance the understanding of the doping process and its impact on the electrical performance of LiFePO</w:t>
+      </w:r>
+      <w:r>
+        <w:rPr>
+          <w:rFonts w:ascii="Times New Roman" w:hAnsi="Times New Roman" w:cs="Times New Roman"/>
+          <w:sz w:val="24"/>
+          <w:szCs w:val="24"/>
+          <w:vertAlign w:val="subscript"/>
+        </w:rPr>
+        <w:t>4</w:t>
+      </w:r>
+      <w:r>
+        <w:rPr>
+          <w:rFonts w:ascii="Times New Roman" w:hAnsi="Times New Roman" w:cs="Times New Roman"/>
+          <w:sz w:val="24"/>
+          <w:szCs w:val="24"/>
+        </w:rPr>
+        <w:t>.</w:t>
       </w:r>
     </w:p>
     <w:sectPr>

</xml_diff>

<commit_message>
add tech parameters with previous work
</commit_message>
<xml_diff>
--- a/Simulating the Calcination Process for Boron and Nitrogen Co-Doped Carbon in Lithium-Ion Battery Cathode Materials LiFePO4.docx
+++ b/Simulating the Calcination Process for Boron and Nitrogen Co-Doped Carbon in Lithium-Ion Battery Cathode Materials LiFePO4.docx
@@ -330,7 +330,7 @@
           <w:sz w:val="24"/>
           <w:szCs w:val="24"/>
         </w:rPr>
-        <w:t>My previous work titled "Boron and Nitrogen Co-doped Carbon Layers of LiFePO</w:t>
+        <w:t>My previous research, titled "Boron and Nitrogen Co-doped Carbon Layers of LiFePO4 Improve the High-Rate Electrochemical Performance for Lithium-Ion Batteries," represents a significant advancement in the field of lithium-ion battery technology. This study focused on enhancing the electrochemical performance of lithium iron phosphate (LiFePO</w:t>
       </w:r>
       <w:r>
         <w:rPr>
@@ -347,7 +347,7 @@
           <w:sz w:val="24"/>
           <w:szCs w:val="24"/>
         </w:rPr>
-        <w:t xml:space="preserve"> Improve the High-Rate Electrochemical Performance for Lithium-Ion Batteries" discusses an innovative approach to enhancing the electrochemical performance of LiFePO</w:t>
+        <w:t>) cathodes through an innovative co-doping approach. By integrating nitrogen (N) and boron (B) into the carbon layers of LiFePO</w:t>
       </w:r>
       <w:r>
         <w:rPr>
@@ -364,52 +364,7 @@
           <w:sz w:val="24"/>
           <w:szCs w:val="24"/>
         </w:rPr>
-        <w:t xml:space="preserve"> used in lithium-ion batteries. This is achieved through the co-doping of nitrogen (N) and boron (B) into carbon layers. My previous research details the preparation, structural and morphological characterizations, and electrochemical measurements of these co-doped materials.</w:t>
-      </w:r>
-      <w:r>
-        <w:t xml:space="preserve"> </w:t>
-      </w:r>
-      <w:r>
-        <w:rPr>
-          <w:rFonts w:ascii="Times New Roman" w:hAnsi="Times New Roman" w:cs="Times New Roman"/>
-          <w:sz w:val="24"/>
-          <w:szCs w:val="24"/>
-        </w:rPr>
-        <w:t>The study concludes that single N- or B-doping or N+B co-doping into the carbon layer of LiFePO</w:t>
-      </w:r>
-      <w:r>
-        <w:rPr>
-          <w:rFonts w:ascii="Times New Roman" w:hAnsi="Times New Roman" w:cs="Times New Roman"/>
-          <w:sz w:val="24"/>
-          <w:szCs w:val="24"/>
-          <w:vertAlign w:val="subscript"/>
-        </w:rPr>
-        <w:t>4</w:t>
-      </w:r>
-      <w:r>
-        <w:rPr>
-          <w:rFonts w:ascii="Times New Roman" w:hAnsi="Times New Roman" w:cs="Times New Roman"/>
-          <w:sz w:val="24"/>
-          <w:szCs w:val="24"/>
-        </w:rPr>
-        <w:t xml:space="preserve"> can not only elevate the capacity at high current rates but also create a synergistic effect of nitrogen and boron. This leads to a marked enhancement in the electrochemical performance of both commercial and experimental products. The research demonstrates that LiFePO</w:t>
-      </w:r>
-      <w:r>
-        <w:rPr>
-          <w:rFonts w:ascii="Times New Roman" w:hAnsi="Times New Roman" w:cs="Times New Roman"/>
-          <w:sz w:val="24"/>
-          <w:szCs w:val="24"/>
-          <w:vertAlign w:val="subscript"/>
-        </w:rPr>
-        <w:t>4</w:t>
-      </w:r>
-      <w:r>
-        <w:rPr>
-          <w:rFonts w:ascii="Times New Roman" w:hAnsi="Times New Roman" w:cs="Times New Roman"/>
-          <w:sz w:val="24"/>
-          <w:szCs w:val="24"/>
-        </w:rPr>
-        <w:t xml:space="preserve"> with N+B type co-doped carbon coating is highly effective at high current rates and in retention rates, making it a promising candidate for commercial lithium-ion batteries.</w:t>
+        <w:t>, we achieved notable improvements in the material's electrochemical characteristics.</w:t>
       </w:r>
     </w:p>
     <w:p>
@@ -422,6 +377,232 @@
           <w:szCs w:val="24"/>
         </w:rPr>
       </w:pPr>
+    </w:p>
+    <w:p>
+      <w:pPr>
+        <w:spacing w:after="0"/>
+        <w:ind w:left="360"/>
+        <w:rPr>
+          <w:rFonts w:ascii="Times New Roman" w:hAnsi="Times New Roman" w:cs="Times New Roman"/>
+          <w:sz w:val="24"/>
+          <w:szCs w:val="24"/>
+        </w:rPr>
+      </w:pPr>
+      <w:r>
+        <w:rPr>
+          <w:rFonts w:ascii="Times New Roman" w:hAnsi="Times New Roman" w:cs="Times New Roman"/>
+          <w:sz w:val="24"/>
+          <w:szCs w:val="24"/>
+        </w:rPr>
+        <w:t xml:space="preserve">The research </w:t>
+      </w:r>
+      <w:r>
+        <w:rPr>
+          <w:rFonts w:ascii="Times New Roman" w:hAnsi="Times New Roman" w:cs="Times New Roman" w:hint="eastAsia"/>
+          <w:sz w:val="24"/>
+          <w:szCs w:val="24"/>
+        </w:rPr>
+        <w:t>is</w:t>
+      </w:r>
+      <w:r>
+        <w:rPr>
+          <w:rFonts w:ascii="Times New Roman" w:hAnsi="Times New Roman" w:cs="Times New Roman"/>
+          <w:sz w:val="24"/>
+          <w:szCs w:val="24"/>
+        </w:rPr>
+        <w:t xml:space="preserve"> based mainly on the chemical synthesis process and several characterizations, </w:t>
+      </w:r>
+      <w:r>
+        <w:rPr>
+          <w:rFonts w:ascii="Times New Roman" w:hAnsi="Times New Roman" w:cs="Times New Roman"/>
+          <w:sz w:val="24"/>
+          <w:szCs w:val="24"/>
+        </w:rPr>
+        <w:t xml:space="preserve">involved a comprehensive process of material preparation, including hydrothermal synthesis followed by a high-temperature calcination process. Structural and morphological characterizations were conducted using advanced techniques like X-ray diffraction (XRD), high-resolution transmission electron microscopy (HR-TEM), and scanning electron </w:t>
+      </w:r>
+      <w:r>
+        <w:rPr>
+          <w:rFonts w:ascii="Times New Roman" w:hAnsi="Times New Roman" w:cs="Times New Roman"/>
+          <w:sz w:val="24"/>
+          <w:szCs w:val="24"/>
+        </w:rPr>
+        <w:lastRenderedPageBreak/>
+        <w:t>microscopy (SEM) mapping. These analyses confirmed the successful incorporation of N and B dopants into the carbon layers without compromising the structural integrity of LiFePO</w:t>
+      </w:r>
+      <w:r>
+        <w:rPr>
+          <w:rFonts w:ascii="Times New Roman" w:hAnsi="Times New Roman" w:cs="Times New Roman"/>
+          <w:sz w:val="24"/>
+          <w:szCs w:val="24"/>
+          <w:vertAlign w:val="subscript"/>
+        </w:rPr>
+        <w:t>4</w:t>
+      </w:r>
+      <w:r>
+        <w:rPr>
+          <w:rFonts w:ascii="Times New Roman" w:hAnsi="Times New Roman" w:cs="Times New Roman"/>
+          <w:sz w:val="24"/>
+          <w:szCs w:val="24"/>
+        </w:rPr>
+        <w:t>.</w:t>
+      </w:r>
+    </w:p>
+    <w:p>
+      <w:pPr>
+        <w:spacing w:after="0"/>
+        <w:ind w:left="360"/>
+        <w:rPr>
+          <w:rFonts w:ascii="Times New Roman" w:hAnsi="Times New Roman" w:cs="Times New Roman"/>
+          <w:sz w:val="24"/>
+          <w:szCs w:val="24"/>
+        </w:rPr>
+      </w:pPr>
+    </w:p>
+    <w:p>
+      <w:pPr>
+        <w:spacing w:after="0"/>
+        <w:ind w:left="360"/>
+        <w:rPr>
+          <w:rFonts w:ascii="Times New Roman" w:hAnsi="Times New Roman" w:cs="Times New Roman"/>
+          <w:sz w:val="24"/>
+          <w:szCs w:val="24"/>
+        </w:rPr>
+      </w:pPr>
+      <w:r>
+        <w:rPr>
+          <w:rFonts w:ascii="Times New Roman" w:hAnsi="Times New Roman" w:cs="Times New Roman"/>
+          <w:sz w:val="24"/>
+          <w:szCs w:val="24"/>
+        </w:rPr>
+        <w:t>Electrochemical measurements revealed that both single-element doping (N or B) and combined N+B co-doping significantly elevated the capacity of LiFePO4 at high current rates. Notably, the N+B co-doped LiFePO</w:t>
+      </w:r>
+      <w:r>
+        <w:rPr>
+          <w:rFonts w:ascii="Times New Roman" w:hAnsi="Times New Roman" w:cs="Times New Roman"/>
+          <w:sz w:val="24"/>
+          <w:szCs w:val="24"/>
+          <w:vertAlign w:val="subscript"/>
+        </w:rPr>
+        <w:t>4</w:t>
+      </w:r>
+      <w:r>
+        <w:rPr>
+          <w:rFonts w:ascii="Times New Roman" w:hAnsi="Times New Roman" w:cs="Times New Roman"/>
+          <w:sz w:val="24"/>
+          <w:szCs w:val="24"/>
+        </w:rPr>
+        <w:t xml:space="preserve"> exhibited a synergistic effect, leading to a marked enhancement in electrochemical performance compared to single-element doping. This was evidenced by an increase in discharge capacity from 101.1 mAh g</w:t>
+      </w:r>
+      <w:r>
+        <w:rPr>
+          <w:rFonts w:ascii="Times New Roman" w:hAnsi="Times New Roman" w:cs="Times New Roman"/>
+          <w:sz w:val="24"/>
+          <w:szCs w:val="24"/>
+          <w:vertAlign w:val="superscript"/>
+        </w:rPr>
+        <w:t>-1</w:t>
+      </w:r>
+      <w:r>
+        <w:rPr>
+          <w:rFonts w:ascii="Times New Roman" w:hAnsi="Times New Roman" w:cs="Times New Roman"/>
+          <w:sz w:val="24"/>
+          <w:szCs w:val="24"/>
+        </w:rPr>
+        <w:t xml:space="preserve"> to 121.6 mAh g</w:t>
+      </w:r>
+      <w:r>
+        <w:rPr>
+          <w:rFonts w:ascii="Times New Roman" w:hAnsi="Times New Roman" w:cs="Times New Roman"/>
+          <w:sz w:val="24"/>
+          <w:szCs w:val="24"/>
+          <w:vertAlign w:val="superscript"/>
+        </w:rPr>
+        <w:t>-1</w:t>
+      </w:r>
+      <w:r>
+        <w:rPr>
+          <w:rFonts w:ascii="Times New Roman" w:hAnsi="Times New Roman" w:cs="Times New Roman"/>
+          <w:sz w:val="24"/>
+          <w:szCs w:val="24"/>
+        </w:rPr>
+        <w:t xml:space="preserve"> at a rate of 20 C for the co-doped sample, compared to the undoped LiFePO</w:t>
+      </w:r>
+      <w:r>
+        <w:rPr>
+          <w:rFonts w:ascii="Times New Roman" w:hAnsi="Times New Roman" w:cs="Times New Roman"/>
+          <w:sz w:val="24"/>
+          <w:szCs w:val="24"/>
+          <w:vertAlign w:val="subscript"/>
+        </w:rPr>
+        <w:t>4</w:t>
+      </w:r>
+      <w:r>
+        <w:rPr>
+          <w:rFonts w:ascii="Times New Roman" w:hAnsi="Times New Roman" w:cs="Times New Roman"/>
+          <w:sz w:val="24"/>
+          <w:szCs w:val="24"/>
+        </w:rPr>
+        <w:t>/C. Additionally, the co-doped product based on commercial LiFePO</w:t>
+      </w:r>
+      <w:r>
+        <w:rPr>
+          <w:rFonts w:ascii="Times New Roman" w:hAnsi="Times New Roman" w:cs="Times New Roman"/>
+          <w:sz w:val="24"/>
+          <w:szCs w:val="24"/>
+          <w:vertAlign w:val="subscript"/>
+        </w:rPr>
+        <w:t>4</w:t>
+      </w:r>
+      <w:r>
+        <w:rPr>
+          <w:rFonts w:ascii="Times New Roman" w:hAnsi="Times New Roman" w:cs="Times New Roman"/>
+          <w:sz w:val="24"/>
+          <w:szCs w:val="24"/>
+        </w:rPr>
+        <w:t>/C showed a discharge capacity of 78.4 mAhg</w:t>
+      </w:r>
+      <w:r>
+        <w:rPr>
+          <w:rFonts w:ascii="Times New Roman" w:hAnsi="Times New Roman" w:cs="Times New Roman"/>
+          <w:sz w:val="24"/>
+          <w:szCs w:val="24"/>
+          <w:vertAlign w:val="superscript"/>
+        </w:rPr>
+        <w:t>-1</w:t>
+      </w:r>
+      <w:r>
+        <w:rPr>
+          <w:rFonts w:ascii="Times New Roman" w:hAnsi="Times New Roman" w:cs="Times New Roman"/>
+          <w:sz w:val="24"/>
+          <w:szCs w:val="24"/>
+        </w:rPr>
+        <w:t>, a significant improvement from the 48.1 mAh g</w:t>
+      </w:r>
+      <w:r>
+        <w:rPr>
+          <w:rFonts w:ascii="Times New Roman" w:hAnsi="Times New Roman" w:cs="Times New Roman"/>
+          <w:sz w:val="24"/>
+          <w:szCs w:val="24"/>
+          <w:vertAlign w:val="superscript"/>
+        </w:rPr>
+        <w:t>-1</w:t>
+      </w:r>
+      <w:r>
+        <w:rPr>
+          <w:rFonts w:ascii="Times New Roman" w:hAnsi="Times New Roman" w:cs="Times New Roman"/>
+          <w:sz w:val="24"/>
+          <w:szCs w:val="24"/>
+        </w:rPr>
+        <w:t xml:space="preserve"> </w:t>
+      </w:r>
+      <w:r>
+        <w:rPr>
+          <w:rFonts w:ascii="Times New Roman" w:hAnsi="Times New Roman" w:cs="Times New Roman"/>
+          <w:sz w:val="24"/>
+          <w:szCs w:val="24"/>
+        </w:rPr>
+        <w:t>observed in the undoped counterpart.</w:t>
+      </w:r>
     </w:p>
     <w:p>
       <w:pPr>
@@ -722,6 +903,7 @@
           <w:sz w:val="24"/>
           <w:szCs w:val="24"/>
         </w:rPr>
+        <w:lastRenderedPageBreak/>
         <w:t xml:space="preserve">To investigate the electronic properties of nitrogen and boron co-doped carbon materials, </w:t>
       </w:r>
       <w:r>
@@ -851,7 +1033,6 @@
           <w:sz w:val="24"/>
           <w:szCs w:val="24"/>
         </w:rPr>
-        <w:lastRenderedPageBreak/>
         <w:t>Algorithm</w:t>
       </w:r>
       <w:r>
@@ -1423,6 +1604,12 @@
           <w:color w:val="A9B7C6"/>
         </w:rPr>
         <w:br/>
+      </w:r>
+      <w:r>
+        <w:rPr>
+          <w:color w:val="A9B7C6"/>
+        </w:rPr>
+        <w:lastRenderedPageBreak/>
         <w:t xml:space="preserve">        </w:t>
       </w:r>
       <w:r>
@@ -1683,409 +1870,403 @@
           <w:color w:val="808080"/>
         </w:rPr>
         <w:br/>
-        <w:t xml:space="preserve">    // Could be parallelized if different parts of the system are being </w:t>
-      </w:r>
-      <w:r>
-        <w:rPr>
-          <w:color w:val="808080"/>
+        <w:t xml:space="preserve">    // Could be parallelized if different parts of the system are being prepared by different processes</w:t>
+      </w:r>
+      <w:r>
+        <w:rPr>
+          <w:color w:val="808080"/>
+        </w:rPr>
+        <w:br/>
+        <w:t xml:space="preserve">    // May define pseudopotentials for each element, according to previous XPS characterization peak data</w:t>
+      </w:r>
+      <w:r>
+        <w:rPr>
+          <w:color w:val="808080"/>
+        </w:rPr>
+        <w:br/>
+        <w:t xml:space="preserve">    // Parallelize the setup for large systems</w:t>
+      </w:r>
+      <w:r>
+        <w:rPr>
+          <w:color w:val="808080"/>
+        </w:rPr>
+        <w:br/>
+      </w:r>
+      <w:r>
+        <w:rPr>
+          <w:color w:val="BBB529"/>
+        </w:rPr>
+        <w:t xml:space="preserve">#pragma </w:t>
+      </w:r>
+      <w:r>
+        <w:rPr>
+          <w:color w:val="A9B7C6"/>
+        </w:rPr>
+        <w:t>omp parallel</w:t>
+      </w:r>
+      <w:r>
+        <w:rPr>
+          <w:color w:val="A9B7C6"/>
+        </w:rPr>
+        <w:br/>
+        <w:t xml:space="preserve">    {</w:t>
+      </w:r>
+      <w:r>
+        <w:rPr>
+          <w:color w:val="A9B7C6"/>
+        </w:rPr>
+        <w:br/>
+        <w:t xml:space="preserve">        </w:t>
+      </w:r>
+      <w:r>
+        <w:rPr>
+          <w:color w:val="808080"/>
+        </w:rPr>
+        <w:t>// Setup pseudopotentials and basis sets for boron, nitrogen, carbon, and LFP atoms</w:t>
+      </w:r>
+      <w:r>
+        <w:rPr>
+          <w:color w:val="808080"/>
+        </w:rPr>
+        <w:br/>
+        <w:t xml:space="preserve">    </w:t>
+      </w:r>
+      <w:r>
+        <w:rPr>
+          <w:color w:val="A9B7C6"/>
+        </w:rPr>
+        <w:t>}</w:t>
+      </w:r>
+      <w:r>
+        <w:rPr>
+          <w:color w:val="A9B7C6"/>
+        </w:rPr>
+        <w:br/>
+        <w:t>}</w:t>
+      </w:r>
+      <w:r>
+        <w:rPr>
+          <w:color w:val="A9B7C6"/>
+        </w:rPr>
+        <w:br/>
+      </w:r>
+      <w:r>
+        <w:rPr>
+          <w:color w:val="A9B7C6"/>
+        </w:rPr>
+        <w:br/>
+      </w:r>
+      <w:r>
+        <w:rPr>
+          <w:color w:val="808080"/>
+        </w:rPr>
+        <w:t>// Function to run DFT calculation</w:t>
+      </w:r>
+      <w:r>
+        <w:rPr>
+          <w:color w:val="808080"/>
+        </w:rPr>
+        <w:br/>
+      </w:r>
+      <w:r>
+        <w:rPr>
+          <w:color w:val="CC7832"/>
+        </w:rPr>
+        <w:t xml:space="preserve">void </w:t>
+      </w:r>
+      <w:r>
+        <w:rPr>
+          <w:color w:val="FFC66D"/>
+        </w:rPr>
+        <w:t>runDFTCalculation</w:t>
+      </w:r>
+      <w:r>
+        <w:rPr>
+          <w:color w:val="A9B7C6"/>
+        </w:rPr>
+        <w:t>() {</w:t>
+      </w:r>
+      <w:r>
+        <w:rPr>
+          <w:color w:val="A9B7C6"/>
+        </w:rPr>
+        <w:br/>
+        <w:t xml:space="preserve">    </w:t>
+      </w:r>
+      <w:r>
+        <w:rPr>
+          <w:color w:val="808080"/>
+        </w:rPr>
+        <w:t>// Parallel execution of DFT calculations</w:t>
+      </w:r>
+      <w:r>
+        <w:rPr>
+          <w:color w:val="808080"/>
+        </w:rPr>
+        <w:br/>
+        <w:t xml:space="preserve">    // MPI is used to distribute different parts of the calculation across multiple nodes</w:t>
+      </w:r>
+      <w:r>
+        <w:rPr>
+          <w:color w:val="808080"/>
+        </w:rPr>
+        <w:br/>
+        <w:t xml:space="preserve">    // OpenMP will be used within each node to parallelize calculations at a finer level</w:t>
+      </w:r>
+      <w:r>
+        <w:rPr>
+          <w:color w:val="808080"/>
+        </w:rPr>
+        <w:br/>
+        <w:t xml:space="preserve">    // Divide the k-point grid among MPI processes</w:t>
+      </w:r>
+      <w:r>
+        <w:rPr>
+          <w:color w:val="808080"/>
+        </w:rPr>
+        <w:br/>
+        <w:t xml:space="preserve">    // Each MPI process handles a subset of k-points here</w:t>
+      </w:r>
+      <w:r>
+        <w:rPr>
+          <w:color w:val="808080"/>
+        </w:rPr>
+        <w:br/>
+      </w:r>
+      <w:r>
+        <w:rPr>
+          <w:color w:val="BBB529"/>
+        </w:rPr>
+        <w:t xml:space="preserve">#pragma </w:t>
+      </w:r>
+      <w:r>
+        <w:rPr>
+          <w:color w:val="A9B7C6"/>
+        </w:rPr>
+        <w:t>omp parallel</w:t>
+      </w:r>
+      <w:r>
+        <w:rPr>
+          <w:color w:val="A9B7C6"/>
+        </w:rPr>
+        <w:br/>
+        <w:t xml:space="preserve">    {</w:t>
+      </w:r>
+      <w:r>
+        <w:rPr>
+          <w:color w:val="A9B7C6"/>
+        </w:rPr>
+        <w:br/>
+        <w:t xml:space="preserve">        </w:t>
+      </w:r>
+      <w:r>
+        <w:rPr>
+          <w:color w:val="808080"/>
+        </w:rPr>
+        <w:t>// OpenMP to parallelize calculations for each k-point</w:t>
+      </w:r>
+      <w:r>
+        <w:rPr>
+          <w:color w:val="808080"/>
+        </w:rPr>
+        <w:br/>
+        <w:t xml:space="preserve">        // Perform DFT calculations (e.g., solving Kohn-Sham equations)</w:t>
+      </w:r>
+      <w:r>
+        <w:rPr>
+          <w:color w:val="808080"/>
+        </w:rPr>
+        <w:br/>
+        <w:t xml:space="preserve">    </w:t>
+      </w:r>
+      <w:r>
+        <w:rPr>
+          <w:color w:val="A9B7C6"/>
+        </w:rPr>
+        <w:t>}</w:t>
+      </w:r>
+      <w:r>
+        <w:rPr>
+          <w:color w:val="A9B7C6"/>
+        </w:rPr>
+        <w:br/>
+        <w:t>}</w:t>
+      </w:r>
+      <w:r>
+        <w:rPr>
+          <w:color w:val="A9B7C6"/>
+        </w:rPr>
+        <w:br/>
+      </w:r>
+      <w:r>
+        <w:rPr>
+          <w:color w:val="A9B7C6"/>
+        </w:rPr>
+        <w:br/>
+      </w:r>
+      <w:r>
+        <w:rPr>
+          <w:color w:val="808080"/>
+        </w:rPr>
+        <w:t>// Function to analyze the output</w:t>
+      </w:r>
+      <w:r>
+        <w:rPr>
+          <w:color w:val="808080"/>
+        </w:rPr>
+        <w:br/>
+      </w:r>
+      <w:r>
+        <w:rPr>
+          <w:color w:val="CC7832"/>
+        </w:rPr>
+        <w:t xml:space="preserve">void </w:t>
+      </w:r>
+      <w:r>
+        <w:rPr>
+          <w:color w:val="FFC66D"/>
+        </w:rPr>
+        <w:t>analyzeOutput</w:t>
+      </w:r>
+      <w:r>
+        <w:rPr>
+          <w:color w:val="A9B7C6"/>
+        </w:rPr>
+        <w:t>() {</w:t>
+      </w:r>
+      <w:r>
+        <w:rPr>
+          <w:color w:val="A9B7C6"/>
+        </w:rPr>
+        <w:br/>
+        <w:t xml:space="preserve">    </w:t>
+      </w:r>
+      <w:r>
+        <w:rPr>
+          <w:color w:val="808080"/>
+        </w:rPr>
+        <w:t>// Analysis of DFT results, which involve gathering data from all nodes</w:t>
+      </w:r>
+      <w:r>
+        <w:rPr>
+          <w:color w:val="808080"/>
+        </w:rPr>
+        <w:br/>
+        <w:t xml:space="preserve">    // MPI functions can be used to collect and aggregate data from all processes</w:t>
+      </w:r>
+      <w:r>
+        <w:rPr>
+          <w:color w:val="808080"/>
+        </w:rPr>
+        <w:br/>
+        <w:t xml:space="preserve">    // Gather band structure data (can also be potential, cv, resistance data) from all nodes</w:t>
+      </w:r>
+      <w:r>
+        <w:rPr>
+          <w:color w:val="808080"/>
+        </w:rPr>
+        <w:br/>
+        <w:t xml:space="preserve">    </w:t>
+      </w:r>
+      <w:r>
+        <w:rPr>
+          <w:color w:val="A9B7C6"/>
+        </w:rPr>
+        <w:t>MPI_Gather(datas)</w:t>
+      </w:r>
+      <w:r>
+        <w:rPr>
+          <w:color w:val="CC7832"/>
+        </w:rPr>
+        <w:t xml:space="preserve">; </w:t>
+      </w:r>
+      <w:r>
+        <w:rPr>
+          <w:color w:val="808080"/>
+        </w:rPr>
+        <w:t>// Gather results from all processes</w:t>
+      </w:r>
+      <w:r>
+        <w:rPr>
+          <w:color w:val="808080"/>
+        </w:rPr>
+        <w:br/>
+        <w:t xml:space="preserve">    </w:t>
+      </w:r>
+      <w:r>
+        <w:rPr>
+          <w:color w:val="CC7832"/>
+        </w:rPr>
+        <w:t xml:space="preserve">if </w:t>
+      </w:r>
+      <w:r>
+        <w:rPr>
+          <w:color w:val="A9B7C6"/>
+        </w:rPr>
+        <w:t xml:space="preserve">(world_rank == </w:t>
+      </w:r>
+      <w:r>
+        <w:rPr>
+          <w:color w:val="6897BB"/>
+        </w:rPr>
+        <w:t>0</w:t>
+      </w:r>
+      <w:r>
+        <w:rPr>
+          <w:color w:val="A9B7C6"/>
+        </w:rPr>
+        <w:t>) {</w:t>
+      </w:r>
+      <w:r>
+        <w:rPr>
+          <w:color w:val="A9B7C6"/>
+        </w:rPr>
+        <w:br/>
+        <w:t xml:space="preserve">        </w:t>
+      </w:r>
+      <w:r>
+        <w:rPr>
+          <w:color w:val="808080"/>
+        </w:rPr>
+        <w:t>// Master node processes and analyzes the gathered data</w:t>
+      </w:r>
+      <w:r>
+        <w:rPr>
+          <w:color w:val="808080"/>
+        </w:rPr>
+        <w:br/>
+        <w:t xml:space="preserve">    </w:t>
+      </w:r>
+      <w:r>
+        <w:rPr>
+          <w:color w:val="A9B7C6"/>
+        </w:rPr>
+        <w:t>}</w:t>
+      </w:r>
+      <w:r>
+        <w:rPr>
+          <w:color w:val="A9B7C6"/>
+        </w:rPr>
+        <w:br/>
+        <w:t>}</w:t>
+      </w:r>
+      <w:r>
+        <w:rPr>
+          <w:color w:val="A9B7C6"/>
+        </w:rPr>
+        <w:br/>
+      </w:r>
+      <w:r>
+        <w:rPr>
+          <w:color w:val="A9B7C6"/>
+        </w:rPr>
+        <w:br/>
+      </w:r>
+      <w:r>
+        <w:rPr>
+          <w:color w:val="CC7832"/>
         </w:rPr>
         <w:lastRenderedPageBreak/>
-        <w:t>prepared by different processes</w:t>
-      </w:r>
-      <w:r>
-        <w:rPr>
-          <w:color w:val="808080"/>
-        </w:rPr>
-        <w:br/>
-        <w:t xml:space="preserve">    // May define pseudopotentials for each element, according to previous XPS characterization peak data</w:t>
-      </w:r>
-      <w:r>
-        <w:rPr>
-          <w:color w:val="808080"/>
-        </w:rPr>
-        <w:br/>
-        <w:t xml:space="preserve">    // Parallelize the setup for large systems</w:t>
-      </w:r>
-      <w:r>
-        <w:rPr>
-          <w:color w:val="808080"/>
-        </w:rPr>
-        <w:br/>
-      </w:r>
-      <w:r>
-        <w:rPr>
-          <w:color w:val="BBB529"/>
-        </w:rPr>
-        <w:t xml:space="preserve">#pragma </w:t>
-      </w:r>
-      <w:r>
-        <w:rPr>
-          <w:color w:val="A9B7C6"/>
-        </w:rPr>
-        <w:t>omp parallel</w:t>
-      </w:r>
-      <w:r>
-        <w:rPr>
-          <w:color w:val="A9B7C6"/>
-        </w:rPr>
-        <w:br/>
-        <w:t xml:space="preserve">    {</w:t>
-      </w:r>
-      <w:r>
-        <w:rPr>
-          <w:color w:val="A9B7C6"/>
-        </w:rPr>
-        <w:br/>
-        <w:t xml:space="preserve">        </w:t>
-      </w:r>
-      <w:r>
-        <w:rPr>
-          <w:color w:val="808080"/>
-        </w:rPr>
-        <w:t>// Setup pseudopotentials and basis sets for boron, nitrogen, carbon, and LFP atoms</w:t>
-      </w:r>
-      <w:r>
-        <w:rPr>
-          <w:color w:val="808080"/>
-        </w:rPr>
-        <w:br/>
-        <w:t xml:space="preserve">    </w:t>
-      </w:r>
-      <w:r>
-        <w:rPr>
-          <w:color w:val="A9B7C6"/>
-        </w:rPr>
-        <w:t>}</w:t>
-      </w:r>
-      <w:r>
-        <w:rPr>
-          <w:color w:val="A9B7C6"/>
-        </w:rPr>
-        <w:br/>
-        <w:t>}</w:t>
-      </w:r>
-      <w:r>
-        <w:rPr>
-          <w:color w:val="A9B7C6"/>
-        </w:rPr>
-        <w:br/>
-      </w:r>
-      <w:r>
-        <w:rPr>
-          <w:color w:val="A9B7C6"/>
-        </w:rPr>
-        <w:br/>
-      </w:r>
-      <w:r>
-        <w:rPr>
-          <w:color w:val="808080"/>
-        </w:rPr>
-        <w:t>// Function to run DFT calculation</w:t>
-      </w:r>
-      <w:r>
-        <w:rPr>
-          <w:color w:val="808080"/>
-        </w:rPr>
-        <w:br/>
-      </w:r>
-      <w:r>
-        <w:rPr>
-          <w:color w:val="CC7832"/>
-        </w:rPr>
-        <w:t xml:space="preserve">void </w:t>
-      </w:r>
-      <w:r>
-        <w:rPr>
-          <w:color w:val="FFC66D"/>
-        </w:rPr>
-        <w:t>runDFTCalculation</w:t>
-      </w:r>
-      <w:r>
-        <w:rPr>
-          <w:color w:val="A9B7C6"/>
-        </w:rPr>
-        <w:t>() {</w:t>
-      </w:r>
-      <w:r>
-        <w:rPr>
-          <w:color w:val="A9B7C6"/>
-        </w:rPr>
-        <w:br/>
-        <w:t xml:space="preserve">    </w:t>
-      </w:r>
-      <w:r>
-        <w:rPr>
-          <w:color w:val="808080"/>
-        </w:rPr>
-        <w:t>// Parallel execution of DFT calculations</w:t>
-      </w:r>
-      <w:r>
-        <w:rPr>
-          <w:color w:val="808080"/>
-        </w:rPr>
-        <w:br/>
-        <w:t xml:space="preserve">    // MPI is used to distribute different parts of the calculation across multiple nodes</w:t>
-      </w:r>
-      <w:r>
-        <w:rPr>
-          <w:color w:val="808080"/>
-        </w:rPr>
-        <w:br/>
-        <w:t xml:space="preserve">    // OpenMP will be used within each node to parallelize calculations at a finer level</w:t>
-      </w:r>
-      <w:r>
-        <w:rPr>
-          <w:color w:val="808080"/>
-        </w:rPr>
-        <w:br/>
-        <w:t xml:space="preserve">    // Divide the k-point grid among MPI processes</w:t>
-      </w:r>
-      <w:r>
-        <w:rPr>
-          <w:color w:val="808080"/>
-        </w:rPr>
-        <w:br/>
-        <w:t xml:space="preserve">    // Each MPI process handles a subset of k-points here</w:t>
-      </w:r>
-      <w:r>
-        <w:rPr>
-          <w:color w:val="808080"/>
-        </w:rPr>
-        <w:br/>
-      </w:r>
-      <w:r>
-        <w:rPr>
-          <w:color w:val="BBB529"/>
-        </w:rPr>
-        <w:t xml:space="preserve">#pragma </w:t>
-      </w:r>
-      <w:r>
-        <w:rPr>
-          <w:color w:val="A9B7C6"/>
-        </w:rPr>
-        <w:t>omp parallel</w:t>
-      </w:r>
-      <w:r>
-        <w:rPr>
-          <w:color w:val="A9B7C6"/>
-        </w:rPr>
-        <w:br/>
-        <w:t xml:space="preserve">    {</w:t>
-      </w:r>
-      <w:r>
-        <w:rPr>
-          <w:color w:val="A9B7C6"/>
-        </w:rPr>
-        <w:br/>
-        <w:t xml:space="preserve">        </w:t>
-      </w:r>
-      <w:r>
-        <w:rPr>
-          <w:color w:val="808080"/>
-        </w:rPr>
-        <w:t>// OpenMP to parallelize calculations for each k-point</w:t>
-      </w:r>
-      <w:r>
-        <w:rPr>
-          <w:color w:val="808080"/>
-        </w:rPr>
-        <w:br/>
-        <w:t xml:space="preserve">        // Perform DFT calculations (e.g., solving Kohn-Sham equations)</w:t>
-      </w:r>
-      <w:r>
-        <w:rPr>
-          <w:color w:val="808080"/>
-        </w:rPr>
-        <w:br/>
-        <w:t xml:space="preserve">    </w:t>
-      </w:r>
-      <w:r>
-        <w:rPr>
-          <w:color w:val="A9B7C6"/>
-        </w:rPr>
-        <w:t>}</w:t>
-      </w:r>
-      <w:r>
-        <w:rPr>
-          <w:color w:val="A9B7C6"/>
-        </w:rPr>
-        <w:br/>
-        <w:t>}</w:t>
-      </w:r>
-      <w:r>
-        <w:rPr>
-          <w:color w:val="A9B7C6"/>
-        </w:rPr>
-        <w:br/>
-      </w:r>
-      <w:r>
-        <w:rPr>
-          <w:color w:val="A9B7C6"/>
-        </w:rPr>
-        <w:br/>
-      </w:r>
-      <w:r>
-        <w:rPr>
-          <w:color w:val="808080"/>
-        </w:rPr>
-        <w:t>// Function to analyze the output</w:t>
-      </w:r>
-      <w:r>
-        <w:rPr>
-          <w:color w:val="808080"/>
-        </w:rPr>
-        <w:br/>
-      </w:r>
-      <w:r>
-        <w:rPr>
-          <w:color w:val="CC7832"/>
-        </w:rPr>
-        <w:t xml:space="preserve">void </w:t>
-      </w:r>
-      <w:r>
-        <w:rPr>
-          <w:color w:val="FFC66D"/>
-        </w:rPr>
-        <w:t>analyzeOutput</w:t>
-      </w:r>
-      <w:r>
-        <w:rPr>
-          <w:color w:val="A9B7C6"/>
-        </w:rPr>
-        <w:t>() {</w:t>
-      </w:r>
-      <w:r>
-        <w:rPr>
-          <w:color w:val="A9B7C6"/>
-        </w:rPr>
-        <w:br/>
-        <w:t xml:space="preserve">    </w:t>
-      </w:r>
-      <w:r>
-        <w:rPr>
-          <w:color w:val="808080"/>
-        </w:rPr>
-        <w:t>// Analysis of DFT results, which involve gathering data from all nodes</w:t>
-      </w:r>
-      <w:r>
-        <w:rPr>
-          <w:color w:val="808080"/>
-        </w:rPr>
-        <w:br/>
-        <w:t xml:space="preserve">    // MPI functions can be used to collect and aggregate data from all processes</w:t>
-      </w:r>
-      <w:r>
-        <w:rPr>
-          <w:color w:val="808080"/>
-        </w:rPr>
-        <w:br/>
-        <w:t xml:space="preserve">    // Gather band structure data (can also be potential, cv, resistance data) from all nodes</w:t>
-      </w:r>
-      <w:r>
-        <w:rPr>
-          <w:color w:val="808080"/>
-        </w:rPr>
-        <w:br/>
-        <w:t xml:space="preserve">    </w:t>
-      </w:r>
-      <w:r>
-        <w:rPr>
-          <w:color w:val="A9B7C6"/>
-        </w:rPr>
-        <w:t>MPI_Gather(datas)</w:t>
-      </w:r>
-      <w:r>
-        <w:rPr>
-          <w:color w:val="CC7832"/>
-        </w:rPr>
-        <w:t xml:space="preserve">; </w:t>
-      </w:r>
-      <w:r>
-        <w:rPr>
-          <w:color w:val="808080"/>
-        </w:rPr>
-        <w:t>// Gather results from all processes</w:t>
-      </w:r>
-      <w:r>
-        <w:rPr>
-          <w:color w:val="808080"/>
-        </w:rPr>
-        <w:br/>
-        <w:t xml:space="preserve">    </w:t>
-      </w:r>
-      <w:r>
-        <w:rPr>
-          <w:color w:val="CC7832"/>
-        </w:rPr>
-        <w:t xml:space="preserve">if </w:t>
-      </w:r>
-      <w:r>
-        <w:rPr>
-          <w:color w:val="A9B7C6"/>
-        </w:rPr>
-        <w:t xml:space="preserve">(world_rank == </w:t>
-      </w:r>
-      <w:r>
-        <w:rPr>
-          <w:color w:val="6897BB"/>
-        </w:rPr>
-        <w:t>0</w:t>
-      </w:r>
-      <w:r>
-        <w:rPr>
-          <w:color w:val="A9B7C6"/>
-        </w:rPr>
-        <w:t>) {</w:t>
-      </w:r>
-      <w:r>
-        <w:rPr>
-          <w:color w:val="A9B7C6"/>
-        </w:rPr>
-        <w:br/>
-        <w:t xml:space="preserve">        </w:t>
-      </w:r>
-      <w:r>
-        <w:rPr>
-          <w:color w:val="808080"/>
-        </w:rPr>
-        <w:t>// Master node processes and analyzes the gathered data</w:t>
-      </w:r>
-      <w:r>
-        <w:rPr>
-          <w:color w:val="808080"/>
-        </w:rPr>
-        <w:br/>
-        <w:t xml:space="preserve">    </w:t>
-      </w:r>
-      <w:r>
-        <w:rPr>
-          <w:color w:val="A9B7C6"/>
-        </w:rPr>
-        <w:t>}</w:t>
-      </w:r>
-      <w:r>
-        <w:rPr>
-          <w:color w:val="A9B7C6"/>
-        </w:rPr>
-        <w:br/>
-        <w:t>}</w:t>
-      </w:r>
-      <w:r>
-        <w:rPr>
-          <w:color w:val="A9B7C6"/>
-        </w:rPr>
-        <w:br/>
-      </w:r>
-      <w:r>
-        <w:rPr>
-          <w:color w:val="A9B7C6"/>
-        </w:rPr>
-        <w:br/>
-      </w:r>
-      <w:r>
-        <w:rPr>
-          <w:color w:val="CC7832"/>
-        </w:rPr>
         <w:t xml:space="preserve">int </w:t>
       </w:r>
       <w:r>
@@ -2912,7 +3093,6 @@
           <w:sz w:val="24"/>
           <w:szCs w:val="24"/>
         </w:rPr>
-        <w:lastRenderedPageBreak/>
         <w:t>Time integration loop: Updates the positions and velocities of the atoms over time, simulating their movement and interaction within the carbon matrix.</w:t>
       </w:r>
     </w:p>
@@ -3497,6 +3677,12 @@
           <w:color w:val="CC7832"/>
         </w:rPr>
         <w:br/>
+      </w:r>
+      <w:r>
+        <w:rPr>
+          <w:color w:val="CC7832"/>
+        </w:rPr>
+        <w:lastRenderedPageBreak/>
         <w:t xml:space="preserve">    int </w:t>
       </w:r>
       <w:r>
@@ -3724,12 +3910,6 @@
           <w:color w:val="A9B7C6"/>
         </w:rPr>
         <w:br/>
-      </w:r>
-      <w:r>
-        <w:rPr>
-          <w:color w:val="A9B7C6"/>
-        </w:rPr>
-        <w:lastRenderedPageBreak/>
         <w:t xml:space="preserve">        {</w:t>
       </w:r>
       <w:r>
@@ -4458,6 +4638,7 @@
           <w:sz w:val="24"/>
           <w:szCs w:val="24"/>
         </w:rPr>
+        <w:lastRenderedPageBreak/>
         <w:t>C. Thermodynamic and Kinetic Modeling</w:t>
       </w:r>
     </w:p>
@@ -4576,16 +4757,7 @@
           <w:sz w:val="24"/>
           <w:szCs w:val="24"/>
         </w:rPr>
-        <w:t xml:space="preserve">Use </w:t>
-      </w:r>
-      <w:r>
-        <w:rPr>
-          <w:rFonts w:ascii="Times New Roman" w:hAnsi="Times New Roman" w:cs="Times New Roman"/>
-          <w:sz w:val="24"/>
-          <w:szCs w:val="24"/>
-        </w:rPr>
-        <w:lastRenderedPageBreak/>
-        <w:t>thermodynamic data (enthalpy, entropy, Gibbs free energy) to model the phase transformations and stability of the doped materials under different temperature regimes.</w:t>
+        <w:t>Use thermodynamic data (enthalpy, entropy, Gibbs free energy) to model the phase transformations and stability of the doped materials under different temperature regimes.</w:t>
       </w:r>
     </w:p>
     <w:p>
@@ -5186,6 +5358,7 @@
         <w:rPr>
           <w:color w:val="A9B7C6"/>
         </w:rPr>
+        <w:lastRenderedPageBreak/>
         <w:t xml:space="preserve">__global__ </w:t>
       </w:r>
       <w:r>
@@ -5511,16 +5684,1219 @@
           <w:color w:val="A9B7C6"/>
         </w:rPr>
         <w:br/>
-      </w:r>
-      <w:r>
-        <w:rPr>
-          <w:color w:val="A9B7C6"/>
+        <w:t xml:space="preserve">    </w:t>
+      </w:r>
+      <w:r>
+        <w:rPr>
+          <w:color w:val="CC7832"/>
+        </w:rPr>
+        <w:t xml:space="preserve">double </w:t>
+      </w:r>
+      <w:r>
+        <w:rPr>
+          <w:color w:val="A9B7C6"/>
+        </w:rPr>
+        <w:t xml:space="preserve">rate = </w:t>
+      </w:r>
+      <w:r>
+        <w:rPr>
+          <w:color w:val="6897BB"/>
+        </w:rPr>
+        <w:t>0.0</w:t>
+      </w:r>
+      <w:r>
+        <w:rPr>
+          <w:color w:val="CC7832"/>
+        </w:rPr>
+        <w:t>;</w:t>
+      </w:r>
+      <w:r>
+        <w:rPr>
+          <w:color w:val="CC7832"/>
+        </w:rPr>
+        <w:br/>
+      </w:r>
+      <w:r>
+        <w:rPr>
+          <w:color w:val="BBB529"/>
+        </w:rPr>
+        <w:t xml:space="preserve">#pragma </w:t>
+      </w:r>
+      <w:r>
+        <w:rPr>
+          <w:color w:val="A9B7C6"/>
+        </w:rPr>
+        <w:t>omp parallel</w:t>
+      </w:r>
+      <w:r>
+        <w:rPr>
+          <w:color w:val="A9B7C6"/>
+        </w:rPr>
+        <w:br/>
+        <w:t xml:space="preserve">    {</w:t>
+      </w:r>
+      <w:r>
+        <w:rPr>
+          <w:color w:val="A9B7C6"/>
+        </w:rPr>
+        <w:br/>
+      </w:r>
+      <w:r>
+        <w:rPr>
+          <w:color w:val="BBB529"/>
+        </w:rPr>
+        <w:t xml:space="preserve">#pragma </w:t>
+      </w:r>
+      <w:r>
+        <w:rPr>
+          <w:color w:val="A9B7C6"/>
+        </w:rPr>
+        <w:t xml:space="preserve">omp </w:t>
+      </w:r>
+      <w:r>
+        <w:rPr>
+          <w:color w:val="CC7832"/>
+        </w:rPr>
+        <w:t xml:space="preserve">for </w:t>
+      </w:r>
+      <w:r>
+        <w:rPr>
+          <w:color w:val="A9B7C6"/>
+        </w:rPr>
+        <w:t>reduction(+:rate)</w:t>
+      </w:r>
+      <w:r>
+        <w:rPr>
+          <w:color w:val="A9B7C6"/>
+        </w:rPr>
+        <w:br/>
+        <w:t xml:space="preserve">        </w:t>
+      </w:r>
+      <w:r>
+        <w:rPr>
+          <w:color w:val="CC7832"/>
+        </w:rPr>
+        <w:t xml:space="preserve">for </w:t>
+      </w:r>
+      <w:r>
+        <w:rPr>
+          <w:color w:val="A9B7C6"/>
+        </w:rPr>
+        <w:t>(</w:t>
+      </w:r>
+      <w:r>
+        <w:rPr>
+          <w:color w:val="CC7832"/>
+        </w:rPr>
+        <w:t xml:space="preserve">int </w:t>
+      </w:r>
+      <w:r>
+        <w:rPr>
+          <w:color w:val="A9B7C6"/>
+        </w:rPr>
+        <w:t xml:space="preserve">i = </w:t>
+      </w:r>
+      <w:r>
+        <w:rPr>
+          <w:color w:val="6897BB"/>
+        </w:rPr>
+        <w:t>0</w:t>
+      </w:r>
+      <w:r>
+        <w:rPr>
+          <w:color w:val="CC7832"/>
+        </w:rPr>
+        <w:t xml:space="preserve">; </w:t>
+      </w:r>
+      <w:r>
+        <w:rPr>
+          <w:color w:val="A9B7C6"/>
+        </w:rPr>
+        <w:t>i &lt; some_large_number</w:t>
+      </w:r>
+      <w:r>
+        <w:rPr>
+          <w:color w:val="CC7832"/>
+        </w:rPr>
+        <w:t xml:space="preserve">; </w:t>
+      </w:r>
+      <w:r>
+        <w:rPr>
+          <w:color w:val="A9B7C6"/>
+        </w:rPr>
+        <w:t>++i) {</w:t>
+      </w:r>
+      <w:r>
+        <w:rPr>
+          <w:color w:val="A9B7C6"/>
+        </w:rPr>
+        <w:br/>
+        <w:t xml:space="preserve">            rate += </w:t>
+      </w:r>
+      <w:r>
+        <w:rPr>
+          <w:color w:val="A9B7C6"/>
+        </w:rPr>
+        <w:t>F(</w:t>
+      </w:r>
+      <w:r>
+        <w:rPr>
+          <w:color w:val="808080"/>
+        </w:rPr>
+        <w:t>Arrhenius)</w:t>
+      </w:r>
+      <w:r>
+        <w:rPr>
+          <w:color w:val="A9B7C6"/>
+        </w:rPr>
+        <w:t>(A</w:t>
+      </w:r>
+      <w:r>
+        <w:rPr>
+          <w:color w:val="CC7832"/>
+        </w:rPr>
+        <w:t xml:space="preserve">, </w:t>
+      </w:r>
+      <w:r>
+        <w:rPr>
+          <w:color w:val="A9B7C6"/>
+        </w:rPr>
+        <w:t>Ea</w:t>
+      </w:r>
+      <w:r>
+        <w:rPr>
+          <w:color w:val="CC7832"/>
+        </w:rPr>
+        <w:t xml:space="preserve">, </w:t>
+      </w:r>
+      <w:r>
+        <w:rPr>
+          <w:color w:val="A9B7C6"/>
+        </w:rPr>
+        <w:t>T</w:t>
+      </w:r>
+      <w:r>
+        <w:rPr>
+          <w:color w:val="CC7832"/>
+        </w:rPr>
+        <w:t xml:space="preserve">, </w:t>
+      </w:r>
+      <w:r>
+        <w:rPr>
+          <w:color w:val="A9B7C6"/>
+        </w:rPr>
+        <w:t>i)</w:t>
+      </w:r>
+      <w:r>
+        <w:rPr>
+          <w:color w:val="CC7832"/>
+        </w:rPr>
+        <w:t>;</w:t>
+      </w:r>
+      <w:r>
+        <w:rPr>
+          <w:color w:val="CC7832"/>
+        </w:rPr>
+        <w:br/>
+        <w:t xml:space="preserve">        </w:t>
+      </w:r>
+      <w:r>
+        <w:rPr>
+          <w:color w:val="A9B7C6"/>
+        </w:rPr>
+        <w:t>}</w:t>
+      </w:r>
+      <w:r>
+        <w:rPr>
+          <w:color w:val="A9B7C6"/>
+        </w:rPr>
+        <w:br/>
+        <w:t xml:space="preserve">    }</w:t>
+      </w:r>
+      <w:r>
+        <w:rPr>
+          <w:color w:val="A9B7C6"/>
+        </w:rPr>
+        <w:br/>
+        <w:t xml:space="preserve">    </w:t>
+      </w:r>
+      <w:r>
+        <w:rPr>
+          <w:color w:val="CC7832"/>
+        </w:rPr>
+        <w:t xml:space="preserve">return </w:t>
+      </w:r>
+      <w:r>
+        <w:rPr>
+          <w:color w:val="A9B7C6"/>
+        </w:rPr>
+        <w:t>rate</w:t>
+      </w:r>
+      <w:r>
+        <w:rPr>
+          <w:color w:val="CC7832"/>
+        </w:rPr>
+        <w:t>;</w:t>
+      </w:r>
+      <w:r>
+        <w:rPr>
+          <w:color w:val="CC7832"/>
+        </w:rPr>
+        <w:br/>
+      </w:r>
+      <w:r>
+        <w:rPr>
+          <w:color w:val="A9B7C6"/>
+        </w:rPr>
+        <w:t>}</w:t>
+      </w:r>
+      <w:r>
+        <w:rPr>
+          <w:color w:val="A9B7C6"/>
+        </w:rPr>
+        <w:br/>
+      </w:r>
+      <w:r>
+        <w:rPr>
+          <w:color w:val="A9B7C6"/>
+        </w:rPr>
+        <w:br/>
+      </w:r>
+      <w:r>
+        <w:rPr>
+          <w:color w:val="808080"/>
+        </w:rPr>
+        <w:t xml:space="preserve">// Function to calculate Gibbs free energy </w:t>
+      </w:r>
+      <w:r>
+        <w:rPr>
+          <w:color w:val="808080"/>
+        </w:rPr>
+        <w:br/>
+      </w:r>
+      <w:r>
+        <w:rPr>
+          <w:color w:val="CC7832"/>
+        </w:rPr>
+        <w:t xml:space="preserve">double </w:t>
+      </w:r>
+      <w:r>
+        <w:rPr>
+          <w:color w:val="FFC66D"/>
+        </w:rPr>
+        <w:t>calculateGibbsFreeEnergy</w:t>
+      </w:r>
+      <w:r>
+        <w:rPr>
+          <w:color w:val="A9B7C6"/>
+        </w:rPr>
+        <w:t>(</w:t>
+      </w:r>
+      <w:r>
+        <w:rPr>
+          <w:color w:val="CC7832"/>
+        </w:rPr>
+        <w:t xml:space="preserve">double </w:t>
+      </w:r>
+      <w:r>
+        <w:rPr>
+          <w:color w:val="A9B7C6"/>
+        </w:rPr>
+        <w:t>enthalpy</w:t>
+      </w:r>
+      <w:r>
+        <w:rPr>
+          <w:color w:val="CC7832"/>
+        </w:rPr>
+        <w:t xml:space="preserve">, double </w:t>
+      </w:r>
+      <w:r>
+        <w:rPr>
+          <w:color w:val="A9B7C6"/>
+        </w:rPr>
+        <w:t>entropy</w:t>
+      </w:r>
+      <w:r>
+        <w:rPr>
+          <w:color w:val="CC7832"/>
+        </w:rPr>
+        <w:t xml:space="preserve">, double </w:t>
+      </w:r>
+      <w:r>
+        <w:rPr>
+          <w:color w:val="A9B7C6"/>
+        </w:rPr>
+        <w:t>T) {</w:t>
+      </w:r>
+      <w:r>
+        <w:rPr>
+          <w:color w:val="A9B7C6"/>
+        </w:rPr>
+        <w:br/>
+        <w:t xml:space="preserve">    </w:t>
+      </w:r>
+      <w:r>
+        <w:rPr>
+          <w:color w:val="CC7832"/>
+        </w:rPr>
+        <w:t xml:space="preserve">double </w:t>
+      </w:r>
+      <w:r>
+        <w:rPr>
+          <w:color w:val="A9B7C6"/>
+        </w:rPr>
+        <w:t xml:space="preserve">gibbsEnergy = </w:t>
+      </w:r>
+      <w:r>
+        <w:rPr>
+          <w:color w:val="6897BB"/>
+        </w:rPr>
+        <w:t>0.0</w:t>
+      </w:r>
+      <w:r>
+        <w:rPr>
+          <w:color w:val="CC7832"/>
+        </w:rPr>
+        <w:t>;</w:t>
+      </w:r>
+      <w:r>
+        <w:rPr>
+          <w:color w:val="CC7832"/>
+        </w:rPr>
+        <w:br/>
+      </w:r>
+      <w:r>
+        <w:rPr>
+          <w:color w:val="BBB529"/>
+        </w:rPr>
+        <w:t xml:space="preserve">#pragma </w:t>
+      </w:r>
+      <w:r>
+        <w:rPr>
+          <w:color w:val="A9B7C6"/>
+        </w:rPr>
+        <w:t>omp parallel</w:t>
+      </w:r>
+      <w:r>
+        <w:rPr>
+          <w:color w:val="A9B7C6"/>
+        </w:rPr>
+        <w:br/>
+        <w:t xml:space="preserve">    {</w:t>
+      </w:r>
+      <w:r>
+        <w:rPr>
+          <w:color w:val="A9B7C6"/>
+        </w:rPr>
+        <w:br/>
+        <w:t xml:space="preserve">        gibbsEnergy = enthalpy - T * entropy</w:t>
+      </w:r>
+      <w:r>
+        <w:rPr>
+          <w:color w:val="CC7832"/>
+        </w:rPr>
+        <w:t>;</w:t>
+      </w:r>
+      <w:r>
+        <w:rPr>
+          <w:color w:val="CC7832"/>
+        </w:rPr>
+        <w:br/>
+        <w:t xml:space="preserve">    </w:t>
+      </w:r>
+      <w:r>
+        <w:rPr>
+          <w:color w:val="A9B7C6"/>
+        </w:rPr>
+        <w:t>}</w:t>
+      </w:r>
+      <w:r>
+        <w:rPr>
+          <w:color w:val="A9B7C6"/>
+        </w:rPr>
+        <w:br/>
+        <w:t xml:space="preserve">    </w:t>
+      </w:r>
+      <w:r>
+        <w:rPr>
+          <w:color w:val="CC7832"/>
+        </w:rPr>
+        <w:t xml:space="preserve">return </w:t>
+      </w:r>
+      <w:r>
+        <w:rPr>
+          <w:color w:val="A9B7C6"/>
+        </w:rPr>
+        <w:t>gibbsEnergy</w:t>
+      </w:r>
+      <w:r>
+        <w:rPr>
+          <w:color w:val="CC7832"/>
+        </w:rPr>
+        <w:t>;</w:t>
+      </w:r>
+      <w:r>
+        <w:rPr>
+          <w:color w:val="CC7832"/>
+        </w:rPr>
+        <w:br/>
+      </w:r>
+      <w:r>
+        <w:rPr>
+          <w:color w:val="A9B7C6"/>
+        </w:rPr>
+        <w:t>}</w:t>
+      </w:r>
+      <w:r>
+        <w:rPr>
+          <w:color w:val="A9B7C6"/>
+        </w:rPr>
+        <w:br/>
+      </w:r>
+      <w:r>
+        <w:rPr>
+          <w:color w:val="A9B7C6"/>
+        </w:rPr>
+        <w:br/>
+      </w:r>
+      <w:r>
+        <w:rPr>
+          <w:color w:val="808080"/>
+        </w:rPr>
+        <w:t>// Host function to launch the CUDA kernel</w:t>
+      </w:r>
+      <w:r>
+        <w:rPr>
+          <w:color w:val="808080"/>
+        </w:rPr>
+        <w:br/>
+      </w:r>
+      <w:r>
+        <w:rPr>
+          <w:color w:val="CC7832"/>
+        </w:rPr>
+        <w:t xml:space="preserve">void </w:t>
+      </w:r>
+      <w:r>
+        <w:rPr>
+          <w:color w:val="FFC66D"/>
+        </w:rPr>
+        <w:t>runIntensiveCalculations</w:t>
+      </w:r>
+      <w:r>
+        <w:rPr>
+          <w:color w:val="A9B7C6"/>
+        </w:rPr>
+        <w:t>(</w:t>
+      </w:r>
+      <w:r>
+        <w:rPr>
+          <w:color w:val="CC7832"/>
+        </w:rPr>
+        <w:t>double</w:t>
+      </w:r>
+      <w:r>
+        <w:rPr>
+          <w:color w:val="A9B7C6"/>
+        </w:rPr>
+        <w:t>* hostInput</w:t>
+      </w:r>
+      <w:r>
+        <w:rPr>
+          <w:color w:val="CC7832"/>
+        </w:rPr>
+        <w:t>, double</w:t>
+      </w:r>
+      <w:r>
+        <w:rPr>
+          <w:color w:val="A9B7C6"/>
+        </w:rPr>
+        <w:t>* hostOutput</w:t>
+      </w:r>
+      <w:r>
+        <w:rPr>
+          <w:color w:val="CC7832"/>
+        </w:rPr>
+        <w:t xml:space="preserve">, int </w:t>
+      </w:r>
+      <w:r>
+        <w:rPr>
+          <w:color w:val="A9B7C6"/>
+        </w:rPr>
+        <w:t>dataSize) {</w:t>
+      </w:r>
+      <w:r>
+        <w:rPr>
+          <w:color w:val="A9B7C6"/>
+        </w:rPr>
+        <w:br/>
+        <w:t xml:space="preserve">    </w:t>
+      </w:r>
+      <w:r>
+        <w:rPr>
+          <w:color w:val="CC7832"/>
+        </w:rPr>
+        <w:t xml:space="preserve">double </w:t>
+      </w:r>
+      <w:r>
+        <w:rPr>
+          <w:color w:val="A9B7C6"/>
+        </w:rPr>
+        <w:t>*devInput</w:t>
+      </w:r>
+      <w:r>
+        <w:rPr>
+          <w:color w:val="CC7832"/>
+        </w:rPr>
+        <w:t xml:space="preserve">, </w:t>
+      </w:r>
+      <w:r>
+        <w:rPr>
+          <w:color w:val="A9B7C6"/>
+        </w:rPr>
+        <w:t>*devOutput</w:t>
+      </w:r>
+      <w:r>
+        <w:rPr>
+          <w:color w:val="CC7832"/>
+        </w:rPr>
+        <w:t>;</w:t>
+      </w:r>
+      <w:r>
+        <w:rPr>
+          <w:color w:val="CC7832"/>
+        </w:rPr>
+        <w:br/>
+        <w:t xml:space="preserve">    </w:t>
+      </w:r>
+      <w:r>
+        <w:rPr>
+          <w:color w:val="A9B7C6"/>
+        </w:rPr>
+        <w:t>cudaMalloc((</w:t>
+      </w:r>
+      <w:r>
+        <w:rPr>
+          <w:color w:val="CC7832"/>
+        </w:rPr>
+        <w:t>void</w:t>
+      </w:r>
+      <w:r>
+        <w:rPr>
+          <w:color w:val="A9B7C6"/>
+        </w:rPr>
+        <w:t>**)&amp;devInput</w:t>
+      </w:r>
+      <w:r>
+        <w:rPr>
+          <w:color w:val="CC7832"/>
+        </w:rPr>
+        <w:t xml:space="preserve">, </w:t>
+      </w:r>
+      <w:r>
+        <w:rPr>
+          <w:color w:val="A9B7C6"/>
+        </w:rPr>
+        <w:t xml:space="preserve">dataSize * </w:t>
+      </w:r>
+      <w:r>
+        <w:rPr>
+          <w:color w:val="CC7832"/>
+        </w:rPr>
+        <w:t>sizeof</w:t>
+      </w:r>
+      <w:r>
+        <w:rPr>
+          <w:color w:val="A9B7C6"/>
+        </w:rPr>
+        <w:t>(</w:t>
+      </w:r>
+      <w:r>
+        <w:rPr>
+          <w:color w:val="CC7832"/>
+        </w:rPr>
+        <w:t>double</w:t>
+      </w:r>
+      <w:r>
+        <w:rPr>
+          <w:color w:val="A9B7C6"/>
+        </w:rPr>
+        <w:t>))</w:t>
+      </w:r>
+      <w:r>
+        <w:rPr>
+          <w:color w:val="CC7832"/>
+        </w:rPr>
+        <w:t>;</w:t>
+      </w:r>
+      <w:r>
+        <w:rPr>
+          <w:color w:val="CC7832"/>
+        </w:rPr>
+        <w:br/>
+        <w:t xml:space="preserve">    </w:t>
+      </w:r>
+      <w:r>
+        <w:rPr>
+          <w:color w:val="A9B7C6"/>
+        </w:rPr>
+        <w:t>cudaMalloc((</w:t>
+      </w:r>
+      <w:r>
+        <w:rPr>
+          <w:color w:val="CC7832"/>
+        </w:rPr>
+        <w:t>void</w:t>
+      </w:r>
+      <w:r>
+        <w:rPr>
+          <w:color w:val="A9B7C6"/>
+        </w:rPr>
+        <w:t>**)&amp;devOutput</w:t>
+      </w:r>
+      <w:r>
+        <w:rPr>
+          <w:color w:val="CC7832"/>
+        </w:rPr>
+        <w:t xml:space="preserve">, </w:t>
+      </w:r>
+      <w:r>
+        <w:rPr>
+          <w:color w:val="A9B7C6"/>
+        </w:rPr>
+        <w:t xml:space="preserve">dataSize * </w:t>
+      </w:r>
+      <w:r>
+        <w:rPr>
+          <w:color w:val="CC7832"/>
+        </w:rPr>
+        <w:t>sizeof</w:t>
+      </w:r>
+      <w:r>
+        <w:rPr>
+          <w:color w:val="A9B7C6"/>
+        </w:rPr>
+        <w:t>(</w:t>
+      </w:r>
+      <w:r>
+        <w:rPr>
+          <w:color w:val="CC7832"/>
+        </w:rPr>
+        <w:t>double</w:t>
+      </w:r>
+      <w:r>
+        <w:rPr>
+          <w:color w:val="A9B7C6"/>
+        </w:rPr>
+        <w:t>))</w:t>
+      </w:r>
+      <w:r>
+        <w:rPr>
+          <w:color w:val="CC7832"/>
+        </w:rPr>
+        <w:t>;</w:t>
+      </w:r>
+      <w:r>
+        <w:rPr>
+          <w:color w:val="CC7832"/>
+        </w:rPr>
+        <w:br/>
+        <w:t xml:space="preserve">    </w:t>
+      </w:r>
+      <w:r>
+        <w:rPr>
+          <w:color w:val="A9B7C6"/>
+        </w:rPr>
+        <w:t>cudaMemcpy(devInput</w:t>
+      </w:r>
+      <w:r>
+        <w:rPr>
+          <w:color w:val="CC7832"/>
+        </w:rPr>
+        <w:t xml:space="preserve">, </w:t>
+      </w:r>
+      <w:r>
+        <w:rPr>
+          <w:color w:val="A9B7C6"/>
+        </w:rPr>
+        <w:t>hostInput</w:t>
+      </w:r>
+      <w:r>
+        <w:rPr>
+          <w:color w:val="CC7832"/>
+        </w:rPr>
+        <w:t xml:space="preserve">, </w:t>
+      </w:r>
+      <w:r>
+        <w:rPr>
+          <w:color w:val="A9B7C6"/>
+        </w:rPr>
+        <w:t xml:space="preserve">dataSize * </w:t>
+      </w:r>
+      <w:r>
+        <w:rPr>
+          <w:color w:val="CC7832"/>
+        </w:rPr>
+        <w:t>sizeof</w:t>
+      </w:r>
+      <w:r>
+        <w:rPr>
+          <w:color w:val="A9B7C6"/>
+        </w:rPr>
+        <w:t>(</w:t>
+      </w:r>
+      <w:r>
+        <w:rPr>
+          <w:color w:val="CC7832"/>
+        </w:rPr>
+        <w:t>double</w:t>
+      </w:r>
+      <w:r>
+        <w:rPr>
+          <w:color w:val="A9B7C6"/>
+        </w:rPr>
+        <w:t>)</w:t>
+      </w:r>
+      <w:r>
+        <w:rPr>
+          <w:color w:val="CC7832"/>
+        </w:rPr>
+        <w:t xml:space="preserve">, </w:t>
+      </w:r>
+      <w:r>
+        <w:rPr>
+          <w:color w:val="A9B7C6"/>
+        </w:rPr>
+        <w:t>cudaMemcpyHostToDevice)</w:t>
+      </w:r>
+      <w:r>
+        <w:rPr>
+          <w:color w:val="CC7832"/>
+        </w:rPr>
+        <w:t>;</w:t>
+      </w:r>
+      <w:r>
+        <w:rPr>
+          <w:color w:val="CC7832"/>
+        </w:rPr>
+        <w:br/>
+      </w:r>
+      <w:r>
+        <w:rPr>
+          <w:color w:val="CC7832"/>
+        </w:rPr>
+        <w:br/>
+        <w:t xml:space="preserve">    int </w:t>
+      </w:r>
+      <w:r>
+        <w:rPr>
+          <w:color w:val="A9B7C6"/>
+        </w:rPr>
+        <w:t xml:space="preserve">threadsPerBlock = </w:t>
+      </w:r>
+      <w:r>
+        <w:rPr>
+          <w:color w:val="6897BB"/>
+        </w:rPr>
+        <w:t>256</w:t>
+      </w:r>
+      <w:r>
+        <w:rPr>
+          <w:color w:val="CC7832"/>
+        </w:rPr>
+        <w:t>;</w:t>
+      </w:r>
+      <w:r>
+        <w:rPr>
+          <w:color w:val="CC7832"/>
+        </w:rPr>
+        <w:br/>
+        <w:t xml:space="preserve">    int </w:t>
+      </w:r>
+      <w:r>
+        <w:rPr>
+          <w:color w:val="A9B7C6"/>
+        </w:rPr>
+        <w:t xml:space="preserve">blocks = (dataSize + threadsPerBlock - </w:t>
+      </w:r>
+      <w:r>
+        <w:rPr>
+          <w:color w:val="6897BB"/>
+        </w:rPr>
+        <w:t>1</w:t>
+      </w:r>
+      <w:r>
+        <w:rPr>
+          <w:color w:val="A9B7C6"/>
+        </w:rPr>
+        <w:t>) / threadsPerBlock</w:t>
+      </w:r>
+      <w:r>
+        <w:rPr>
+          <w:color w:val="CC7832"/>
+        </w:rPr>
+        <w:t>;</w:t>
+      </w:r>
+      <w:r>
+        <w:rPr>
+          <w:color w:val="CC7832"/>
+        </w:rPr>
+        <w:br/>
+        <w:t xml:space="preserve">    </w:t>
+      </w:r>
+      <w:r>
+        <w:rPr>
+          <w:color w:val="A9B7C6"/>
+        </w:rPr>
+        <w:t>intensiveCalculationsCUDA&lt;&lt;&lt;blocks</w:t>
+      </w:r>
+      <w:r>
+        <w:rPr>
+          <w:color w:val="CC7832"/>
+        </w:rPr>
+        <w:t xml:space="preserve">, </w:t>
+      </w:r>
+      <w:r>
+        <w:rPr>
+          <w:color w:val="A9B7C6"/>
+        </w:rPr>
+        <w:t>threadsPerBlock&gt;&gt;&gt;(devInput</w:t>
+      </w:r>
+      <w:r>
+        <w:rPr>
+          <w:color w:val="CC7832"/>
+        </w:rPr>
+        <w:t xml:space="preserve">, </w:t>
+      </w:r>
+      <w:r>
+        <w:rPr>
+          <w:color w:val="A9B7C6"/>
+        </w:rPr>
+        <w:t>devOutput</w:t>
+      </w:r>
+      <w:r>
+        <w:rPr>
+          <w:color w:val="CC7832"/>
+        </w:rPr>
+        <w:t xml:space="preserve">, </w:t>
+      </w:r>
+      <w:r>
+        <w:rPr>
+          <w:color w:val="A9B7C6"/>
+        </w:rPr>
+        <w:t>dataSize)</w:t>
+      </w:r>
+      <w:r>
+        <w:rPr>
+          <w:color w:val="CC7832"/>
+        </w:rPr>
+        <w:t>;</w:t>
+      </w:r>
+      <w:r>
+        <w:rPr>
+          <w:color w:val="CC7832"/>
+        </w:rPr>
+        <w:br/>
+      </w:r>
+      <w:r>
+        <w:rPr>
+          <w:color w:val="CC7832"/>
+        </w:rPr>
+        <w:br/>
+        <w:t xml:space="preserve">    </w:t>
+      </w:r>
+      <w:r>
+        <w:rPr>
+          <w:color w:val="A9B7C6"/>
+        </w:rPr>
+        <w:t>cudaMemcpy(hostOutput</w:t>
+      </w:r>
+      <w:r>
+        <w:rPr>
+          <w:color w:val="CC7832"/>
+        </w:rPr>
+        <w:t xml:space="preserve">, </w:t>
+      </w:r>
+      <w:r>
+        <w:rPr>
+          <w:color w:val="A9B7C6"/>
+        </w:rPr>
+        <w:t>devOutput</w:t>
+      </w:r>
+      <w:r>
+        <w:rPr>
+          <w:color w:val="CC7832"/>
+        </w:rPr>
+        <w:t xml:space="preserve">, </w:t>
+      </w:r>
+      <w:r>
+        <w:rPr>
+          <w:color w:val="A9B7C6"/>
+        </w:rPr>
+        <w:t xml:space="preserve">dataSize * </w:t>
+      </w:r>
+      <w:r>
+        <w:rPr>
+          <w:color w:val="CC7832"/>
+        </w:rPr>
+        <w:t>sizeof</w:t>
+      </w:r>
+      <w:r>
+        <w:rPr>
+          <w:color w:val="A9B7C6"/>
+        </w:rPr>
+        <w:t>(</w:t>
+      </w:r>
+      <w:r>
+        <w:rPr>
+          <w:color w:val="CC7832"/>
+        </w:rPr>
+        <w:t>double</w:t>
+      </w:r>
+      <w:r>
+        <w:rPr>
+          <w:color w:val="A9B7C6"/>
+        </w:rPr>
+        <w:t>)</w:t>
+      </w:r>
+      <w:r>
+        <w:rPr>
+          <w:color w:val="CC7832"/>
+        </w:rPr>
+        <w:t xml:space="preserve">, </w:t>
+      </w:r>
+      <w:r>
+        <w:rPr>
+          <w:color w:val="A9B7C6"/>
+        </w:rPr>
+        <w:t>cudaMemcpyDeviceToHost)</w:t>
+      </w:r>
+      <w:r>
+        <w:rPr>
+          <w:color w:val="CC7832"/>
+        </w:rPr>
+        <w:t>;</w:t>
+      </w:r>
+      <w:r>
+        <w:rPr>
+          <w:color w:val="CC7832"/>
+        </w:rPr>
+        <w:br/>
+        <w:t xml:space="preserve">    </w:t>
+      </w:r>
+      <w:r>
+        <w:rPr>
+          <w:color w:val="A9B7C6"/>
+        </w:rPr>
+        <w:t>cudaFree(devInput)</w:t>
+      </w:r>
+      <w:r>
+        <w:rPr>
+          <w:color w:val="CC7832"/>
+        </w:rPr>
+        <w:t>;</w:t>
+      </w:r>
+      <w:r>
+        <w:rPr>
+          <w:color w:val="CC7832"/>
+        </w:rPr>
+        <w:br/>
+        <w:t xml:space="preserve">    </w:t>
+      </w:r>
+      <w:r>
+        <w:rPr>
+          <w:color w:val="A9B7C6"/>
+        </w:rPr>
+        <w:t>cudaFree(devOutput)</w:t>
+      </w:r>
+      <w:r>
+        <w:rPr>
+          <w:color w:val="CC7832"/>
+        </w:rPr>
+        <w:t>;</w:t>
+      </w:r>
+      <w:r>
+        <w:rPr>
+          <w:color w:val="CC7832"/>
+        </w:rPr>
+        <w:br/>
+      </w:r>
+      <w:r>
+        <w:rPr>
+          <w:color w:val="A9B7C6"/>
+        </w:rPr>
+        <w:t>}</w:t>
+      </w:r>
+      <w:r>
+        <w:rPr>
+          <w:color w:val="A9B7C6"/>
+        </w:rPr>
+        <w:br/>
+      </w:r>
+      <w:r>
+        <w:rPr>
+          <w:color w:val="A9B7C6"/>
+        </w:rPr>
+        <w:br/>
+      </w:r>
+      <w:r>
+        <w:rPr>
+          <w:color w:val="808080"/>
         </w:rPr>
         <w:lastRenderedPageBreak/>
+        <w:t>// Main simulation loop with MPI, OpenMP, and CUDA integration</w:t>
+      </w:r>
+      <w:r>
+        <w:rPr>
+          <w:color w:val="808080"/>
+        </w:rPr>
+        <w:br/>
+      </w:r>
+      <w:r>
+        <w:rPr>
+          <w:color w:val="CC7832"/>
+        </w:rPr>
+        <w:t xml:space="preserve">int </w:t>
+      </w:r>
+      <w:r>
+        <w:rPr>
+          <w:color w:val="FFC66D"/>
+        </w:rPr>
+        <w:t>main</w:t>
+      </w:r>
+      <w:r>
+        <w:rPr>
+          <w:color w:val="A9B7C6"/>
+        </w:rPr>
+        <w:t>(</w:t>
+      </w:r>
+      <w:r>
+        <w:rPr>
+          <w:color w:val="CC7832"/>
+        </w:rPr>
+        <w:t xml:space="preserve">int </w:t>
+      </w:r>
+      <w:r>
+        <w:rPr>
+          <w:color w:val="A9B7C6"/>
+        </w:rPr>
+        <w:t>argc</w:t>
+      </w:r>
+      <w:r>
+        <w:rPr>
+          <w:color w:val="CC7832"/>
+        </w:rPr>
+        <w:t>, char</w:t>
+      </w:r>
+      <w:r>
+        <w:rPr>
+          <w:color w:val="A9B7C6"/>
+        </w:rPr>
+        <w:t>** argv) {</w:t>
+      </w:r>
+      <w:r>
+        <w:rPr>
+          <w:color w:val="A9B7C6"/>
+        </w:rPr>
+        <w:br/>
+        <w:t xml:space="preserve">    MPI_Init(&amp;argc</w:t>
+      </w:r>
+      <w:r>
+        <w:rPr>
+          <w:color w:val="CC7832"/>
+        </w:rPr>
+        <w:t xml:space="preserve">, </w:t>
+      </w:r>
+      <w:r>
+        <w:rPr>
+          <w:color w:val="A9B7C6"/>
+        </w:rPr>
+        <w:t>&amp;argv)</w:t>
+      </w:r>
+      <w:r>
+        <w:rPr>
+          <w:color w:val="CC7832"/>
+        </w:rPr>
+        <w:t>;</w:t>
+      </w:r>
+      <w:r>
+        <w:rPr>
+          <w:color w:val="CC7832"/>
+        </w:rPr>
+        <w:br/>
+        <w:t xml:space="preserve">    int </w:t>
+      </w:r>
+      <w:r>
+        <w:rPr>
+          <w:color w:val="A9B7C6"/>
+        </w:rPr>
+        <w:t>world_rank</w:t>
+      </w:r>
+      <w:r>
+        <w:rPr>
+          <w:color w:val="CC7832"/>
+        </w:rPr>
+        <w:t>;</w:t>
+      </w:r>
+      <w:r>
+        <w:rPr>
+          <w:color w:val="CC7832"/>
+        </w:rPr>
+        <w:br/>
         <w:t xml:space="preserve">    </w:t>
       </w:r>
       <w:r>
         <w:rPr>
+          <w:color w:val="A9B7C6"/>
+        </w:rPr>
+        <w:t>MPI_Comm_rank(MPI_COMM_WORLD</w:t>
+      </w:r>
+      <w:r>
+        <w:rPr>
+          <w:color w:val="CC7832"/>
+        </w:rPr>
+        <w:t xml:space="preserve">, </w:t>
+      </w:r>
+      <w:r>
+        <w:rPr>
+          <w:color w:val="A9B7C6"/>
+        </w:rPr>
+        <w:t>&amp;world_rank)</w:t>
+      </w:r>
+      <w:r>
+        <w:rPr>
+          <w:color w:val="CC7832"/>
+        </w:rPr>
+        <w:t>;</w:t>
+      </w:r>
+      <w:r>
+        <w:rPr>
+          <w:color w:val="CC7832"/>
+        </w:rPr>
+        <w:br/>
+      </w:r>
+      <w:r>
+        <w:rPr>
+          <w:color w:val="CC7832"/>
+        </w:rPr>
+        <w:br/>
+        <w:t xml:space="preserve">    </w:t>
+      </w:r>
+      <w:r>
+        <w:rPr>
+          <w:color w:val="808080"/>
+        </w:rPr>
+        <w:t>// Define parameters for the calcination process</w:t>
+      </w:r>
+      <w:r>
+        <w:rPr>
+          <w:color w:val="808080"/>
+        </w:rPr>
+        <w:br/>
+        <w:t xml:space="preserve">    </w:t>
+      </w:r>
+      <w:r>
+        <w:rPr>
           <w:color w:val="CC7832"/>
         </w:rPr>
         <w:t xml:space="preserve">double </w:t>
@@ -5529,74 +6905,149 @@
         <w:rPr>
           <w:color w:val="A9B7C6"/>
         </w:rPr>
-        <w:t xml:space="preserve">rate = </w:t>
+        <w:t>A</w:t>
+      </w:r>
+      <w:r>
+        <w:rPr>
+          <w:color w:val="CC7832"/>
+        </w:rPr>
+        <w:t xml:space="preserve">, </w:t>
+      </w:r>
+      <w:r>
+        <w:rPr>
+          <w:color w:val="A9B7C6"/>
+        </w:rPr>
+        <w:t>Ea</w:t>
+      </w:r>
+      <w:r>
+        <w:rPr>
+          <w:color w:val="CC7832"/>
+        </w:rPr>
+        <w:t xml:space="preserve">; </w:t>
+      </w:r>
+      <w:r>
+        <w:rPr>
+          <w:color w:val="808080"/>
+        </w:rPr>
+        <w:t>// Parameters for Arrhenius equation</w:t>
+      </w:r>
+      <w:r>
+        <w:rPr>
+          <w:color w:val="808080"/>
+        </w:rPr>
+        <w:br/>
+        <w:t xml:space="preserve">    </w:t>
+      </w:r>
+      <w:r>
+        <w:rPr>
+          <w:color w:val="CC7832"/>
+        </w:rPr>
+        <w:t xml:space="preserve">double </w:t>
+      </w:r>
+      <w:r>
+        <w:rPr>
+          <w:color w:val="A9B7C6"/>
+        </w:rPr>
+        <w:t>enthalpy</w:t>
+      </w:r>
+      <w:r>
+        <w:rPr>
+          <w:color w:val="CC7832"/>
+        </w:rPr>
+        <w:t xml:space="preserve">, </w:t>
+      </w:r>
+      <w:r>
+        <w:rPr>
+          <w:color w:val="A9B7C6"/>
+        </w:rPr>
+        <w:t>entropy</w:t>
+      </w:r>
+      <w:r>
+        <w:rPr>
+          <w:color w:val="CC7832"/>
+        </w:rPr>
+        <w:t xml:space="preserve">; </w:t>
+      </w:r>
+      <w:r>
+        <w:rPr>
+          <w:color w:val="808080"/>
+        </w:rPr>
+        <w:t>// Thermodynamic data</w:t>
+      </w:r>
+      <w:r>
+        <w:rPr>
+          <w:color w:val="808080"/>
+        </w:rPr>
+        <w:br/>
+        <w:t xml:space="preserve">    </w:t>
+      </w:r>
+      <w:r>
+        <w:rPr>
+          <w:color w:val="CC7832"/>
+        </w:rPr>
+        <w:t xml:space="preserve">double </w:t>
+      </w:r>
+      <w:r>
+        <w:rPr>
+          <w:color w:val="A9B7C6"/>
+        </w:rPr>
+        <w:t>T</w:t>
+      </w:r>
+      <w:r>
+        <w:rPr>
+          <w:color w:val="CC7832"/>
+        </w:rPr>
+        <w:t xml:space="preserve">; </w:t>
+      </w:r>
+      <w:r>
+        <w:rPr>
+          <w:color w:val="808080"/>
+        </w:rPr>
+        <w:t>// Temperature</w:t>
+      </w:r>
+      <w:r>
+        <w:rPr>
+          <w:color w:val="808080"/>
+        </w:rPr>
+        <w:br/>
+      </w:r>
+      <w:r>
+        <w:rPr>
+          <w:color w:val="808080"/>
+        </w:rPr>
+        <w:br/>
+        <w:t xml:space="preserve">    // MPI: Distribute data among nodes</w:t>
+      </w:r>
+      <w:r>
+        <w:rPr>
+          <w:color w:val="808080"/>
+        </w:rPr>
+        <w:br/>
+        <w:t xml:space="preserve">    </w:t>
+      </w:r>
+      <w:r>
+        <w:rPr>
+          <w:color w:val="CC7832"/>
+        </w:rPr>
+        <w:t xml:space="preserve">if </w:t>
+      </w:r>
+      <w:r>
+        <w:rPr>
+          <w:color w:val="A9B7C6"/>
+        </w:rPr>
+        <w:t xml:space="preserve">(world_rank == </w:t>
       </w:r>
       <w:r>
         <w:rPr>
           <w:color w:val="6897BB"/>
         </w:rPr>
-        <w:t>0.0</w:t>
-      </w:r>
-      <w:r>
-        <w:rPr>
-          <w:color w:val="CC7832"/>
-        </w:rPr>
-        <w:t>;</w:t>
-      </w:r>
-      <w:r>
-        <w:rPr>
-          <w:color w:val="CC7832"/>
-        </w:rPr>
-        <w:br/>
-      </w:r>
-      <w:r>
-        <w:rPr>
-          <w:color w:val="BBB529"/>
-        </w:rPr>
-        <w:t xml:space="preserve">#pragma </w:t>
-      </w:r>
-      <w:r>
-        <w:rPr>
-          <w:color w:val="A9B7C6"/>
-        </w:rPr>
-        <w:t>omp parallel</w:t>
-      </w:r>
-      <w:r>
-        <w:rPr>
-          <w:color w:val="A9B7C6"/>
-        </w:rPr>
-        <w:br/>
-        <w:t xml:space="preserve">    {</w:t>
-      </w:r>
-      <w:r>
-        <w:rPr>
-          <w:color w:val="A9B7C6"/>
-        </w:rPr>
-        <w:br/>
-      </w:r>
-      <w:r>
-        <w:rPr>
-          <w:color w:val="BBB529"/>
-        </w:rPr>
-        <w:t xml:space="preserve">#pragma </w:t>
-      </w:r>
-      <w:r>
-        <w:rPr>
-          <w:color w:val="A9B7C6"/>
-        </w:rPr>
-        <w:t xml:space="preserve">omp </w:t>
-      </w:r>
-      <w:r>
-        <w:rPr>
-          <w:color w:val="CC7832"/>
-        </w:rPr>
-        <w:t xml:space="preserve">for </w:t>
-      </w:r>
-      <w:r>
-        <w:rPr>
-          <w:color w:val="A9B7C6"/>
-        </w:rPr>
-        <w:t>reduction(+:rate)</w:t>
+        <w:t>0</w:t>
+      </w:r>
+      <w:r>
+        <w:rPr>
+          <w:color w:val="A9B7C6"/>
+        </w:rPr>
+        <w:t>) {</w:t>
       </w:r>
       <w:r>
         <w:rPr>
@@ -5607,1302 +7058,19 @@
       </w:r>
       <w:r>
         <w:rPr>
-          <w:color w:val="CC7832"/>
-        </w:rPr>
-        <w:t xml:space="preserve">for </w:t>
-      </w:r>
-      <w:r>
-        <w:rPr>
-          <w:color w:val="A9B7C6"/>
-        </w:rPr>
-        <w:t>(</w:t>
-      </w:r>
-      <w:r>
-        <w:rPr>
-          <w:color w:val="CC7832"/>
-        </w:rPr>
-        <w:t xml:space="preserve">int </w:t>
-      </w:r>
-      <w:r>
-        <w:rPr>
-          <w:color w:val="A9B7C6"/>
-        </w:rPr>
-        <w:t xml:space="preserve">i = </w:t>
-      </w:r>
-      <w:r>
-        <w:rPr>
-          <w:color w:val="6897BB"/>
-        </w:rPr>
-        <w:t>0</w:t>
-      </w:r>
-      <w:r>
-        <w:rPr>
-          <w:color w:val="CC7832"/>
-        </w:rPr>
-        <w:t xml:space="preserve">; </w:t>
-      </w:r>
-      <w:r>
-        <w:rPr>
-          <w:color w:val="A9B7C6"/>
-        </w:rPr>
-        <w:t>i &lt; some_large_number</w:t>
-      </w:r>
-      <w:r>
-        <w:rPr>
-          <w:color w:val="CC7832"/>
-        </w:rPr>
-        <w:t xml:space="preserve">; </w:t>
-      </w:r>
-      <w:r>
-        <w:rPr>
-          <w:color w:val="A9B7C6"/>
-        </w:rPr>
-        <w:t>++i) {</w:t>
-      </w:r>
-      <w:r>
-        <w:rPr>
-          <w:color w:val="A9B7C6"/>
-        </w:rPr>
-        <w:br/>
-        <w:t xml:space="preserve">            rate += </w:t>
-      </w:r>
-      <w:r>
-        <w:rPr>
-          <w:color w:val="A9B7C6"/>
-        </w:rPr>
-        <w:t>F(</w:t>
-      </w:r>
-      <w:r>
-        <w:rPr>
-          <w:color w:val="808080"/>
-        </w:rPr>
-        <w:t>Arrhenius)</w:t>
-      </w:r>
-      <w:r>
-        <w:rPr>
-          <w:color w:val="A9B7C6"/>
-        </w:rPr>
-        <w:t>(A</w:t>
-      </w:r>
-      <w:r>
-        <w:rPr>
-          <w:color w:val="CC7832"/>
-        </w:rPr>
-        <w:t xml:space="preserve">, </w:t>
-      </w:r>
-      <w:r>
-        <w:rPr>
-          <w:color w:val="A9B7C6"/>
-        </w:rPr>
-        <w:t>Ea</w:t>
-      </w:r>
-      <w:r>
-        <w:rPr>
-          <w:color w:val="CC7832"/>
-        </w:rPr>
-        <w:t xml:space="preserve">, </w:t>
-      </w:r>
-      <w:r>
-        <w:rPr>
-          <w:color w:val="A9B7C6"/>
-        </w:rPr>
-        <w:t>T</w:t>
-      </w:r>
-      <w:r>
-        <w:rPr>
-          <w:color w:val="CC7832"/>
-        </w:rPr>
-        <w:t xml:space="preserve">, </w:t>
-      </w:r>
-      <w:r>
-        <w:rPr>
-          <w:color w:val="A9B7C6"/>
-        </w:rPr>
-        <w:t>i)</w:t>
-      </w:r>
-      <w:r>
-        <w:rPr>
-          <w:color w:val="CC7832"/>
-        </w:rPr>
-        <w:t>;</w:t>
-      </w:r>
-      <w:r>
-        <w:rPr>
-          <w:color w:val="CC7832"/>
-        </w:rPr>
-        <w:br/>
-        <w:t xml:space="preserve">        </w:t>
-      </w:r>
-      <w:r>
-        <w:rPr>
-          <w:color w:val="A9B7C6"/>
-        </w:rPr>
-        <w:t>}</w:t>
-      </w:r>
-      <w:r>
-        <w:rPr>
-          <w:color w:val="A9B7C6"/>
-        </w:rPr>
-        <w:br/>
-        <w:t xml:space="preserve">    }</w:t>
-      </w:r>
-      <w:r>
-        <w:rPr>
-          <w:color w:val="A9B7C6"/>
+          <w:color w:val="808080"/>
+        </w:rPr>
+        <w:t>// Master node work</w:t>
+      </w:r>
+      <w:r>
+        <w:rPr>
+          <w:color w:val="808080"/>
         </w:rPr>
         <w:br/>
         <w:t xml:space="preserve">    </w:t>
       </w:r>
       <w:r>
         <w:rPr>
-          <w:color w:val="CC7832"/>
-        </w:rPr>
-        <w:t xml:space="preserve">return </w:t>
-      </w:r>
-      <w:r>
-        <w:rPr>
-          <w:color w:val="A9B7C6"/>
-        </w:rPr>
-        <w:t>rate</w:t>
-      </w:r>
-      <w:r>
-        <w:rPr>
-          <w:color w:val="CC7832"/>
-        </w:rPr>
-        <w:t>;</w:t>
-      </w:r>
-      <w:r>
-        <w:rPr>
-          <w:color w:val="CC7832"/>
-        </w:rPr>
-        <w:br/>
-      </w:r>
-      <w:r>
-        <w:rPr>
-          <w:color w:val="A9B7C6"/>
-        </w:rPr>
-        <w:t>}</w:t>
-      </w:r>
-      <w:r>
-        <w:rPr>
-          <w:color w:val="A9B7C6"/>
-        </w:rPr>
-        <w:br/>
-      </w:r>
-      <w:r>
-        <w:rPr>
-          <w:color w:val="A9B7C6"/>
-        </w:rPr>
-        <w:br/>
-      </w:r>
-      <w:r>
-        <w:rPr>
-          <w:color w:val="808080"/>
-        </w:rPr>
-        <w:t xml:space="preserve">// Function to calculate Gibbs free energy </w:t>
-      </w:r>
-      <w:r>
-        <w:rPr>
-          <w:color w:val="808080"/>
-        </w:rPr>
-        <w:br/>
-      </w:r>
-      <w:r>
-        <w:rPr>
-          <w:color w:val="CC7832"/>
-        </w:rPr>
-        <w:t xml:space="preserve">double </w:t>
-      </w:r>
-      <w:r>
-        <w:rPr>
-          <w:color w:val="FFC66D"/>
-        </w:rPr>
-        <w:t>calculateGibbsFreeEnergy</w:t>
-      </w:r>
-      <w:r>
-        <w:rPr>
-          <w:color w:val="A9B7C6"/>
-        </w:rPr>
-        <w:t>(</w:t>
-      </w:r>
-      <w:r>
-        <w:rPr>
-          <w:color w:val="CC7832"/>
-        </w:rPr>
-        <w:t xml:space="preserve">double </w:t>
-      </w:r>
-      <w:r>
-        <w:rPr>
-          <w:color w:val="A9B7C6"/>
-        </w:rPr>
-        <w:t>enthalpy</w:t>
-      </w:r>
-      <w:r>
-        <w:rPr>
-          <w:color w:val="CC7832"/>
-        </w:rPr>
-        <w:t xml:space="preserve">, double </w:t>
-      </w:r>
-      <w:r>
-        <w:rPr>
-          <w:color w:val="A9B7C6"/>
-        </w:rPr>
-        <w:t>entropy</w:t>
-      </w:r>
-      <w:r>
-        <w:rPr>
-          <w:color w:val="CC7832"/>
-        </w:rPr>
-        <w:t xml:space="preserve">, double </w:t>
-      </w:r>
-      <w:r>
-        <w:rPr>
-          <w:color w:val="A9B7C6"/>
-        </w:rPr>
-        <w:t>T) {</w:t>
-      </w:r>
-      <w:r>
-        <w:rPr>
-          <w:color w:val="A9B7C6"/>
-        </w:rPr>
-        <w:br/>
-        <w:t xml:space="preserve">    </w:t>
-      </w:r>
-      <w:r>
-        <w:rPr>
-          <w:color w:val="CC7832"/>
-        </w:rPr>
-        <w:t xml:space="preserve">double </w:t>
-      </w:r>
-      <w:r>
-        <w:rPr>
-          <w:color w:val="A9B7C6"/>
-        </w:rPr>
-        <w:t xml:space="preserve">gibbsEnergy = </w:t>
-      </w:r>
-      <w:r>
-        <w:rPr>
-          <w:color w:val="6897BB"/>
-        </w:rPr>
-        <w:t>0.0</w:t>
-      </w:r>
-      <w:r>
-        <w:rPr>
-          <w:color w:val="CC7832"/>
-        </w:rPr>
-        <w:t>;</w:t>
-      </w:r>
-      <w:r>
-        <w:rPr>
-          <w:color w:val="CC7832"/>
-        </w:rPr>
-        <w:br/>
-      </w:r>
-      <w:r>
-        <w:rPr>
-          <w:color w:val="BBB529"/>
-        </w:rPr>
-        <w:t xml:space="preserve">#pragma </w:t>
-      </w:r>
-      <w:r>
-        <w:rPr>
-          <w:color w:val="A9B7C6"/>
-        </w:rPr>
-        <w:t>omp parallel</w:t>
-      </w:r>
-      <w:r>
-        <w:rPr>
-          <w:color w:val="A9B7C6"/>
-        </w:rPr>
-        <w:br/>
-        <w:t xml:space="preserve">    {</w:t>
-      </w:r>
-      <w:r>
-        <w:rPr>
-          <w:color w:val="A9B7C6"/>
-        </w:rPr>
-        <w:br/>
-        <w:t xml:space="preserve">        gibbsEnergy = enthalpy - T * entropy</w:t>
-      </w:r>
-      <w:r>
-        <w:rPr>
-          <w:color w:val="CC7832"/>
-        </w:rPr>
-        <w:t>;</w:t>
-      </w:r>
-      <w:r>
-        <w:rPr>
-          <w:color w:val="CC7832"/>
-        </w:rPr>
-        <w:br/>
-        <w:t xml:space="preserve">    </w:t>
-      </w:r>
-      <w:r>
-        <w:rPr>
-          <w:color w:val="A9B7C6"/>
-        </w:rPr>
-        <w:t>}</w:t>
-      </w:r>
-      <w:r>
-        <w:rPr>
-          <w:color w:val="A9B7C6"/>
-        </w:rPr>
-        <w:br/>
-        <w:t xml:space="preserve">    </w:t>
-      </w:r>
-      <w:r>
-        <w:rPr>
-          <w:color w:val="CC7832"/>
-        </w:rPr>
-        <w:t xml:space="preserve">return </w:t>
-      </w:r>
-      <w:r>
-        <w:rPr>
-          <w:color w:val="A9B7C6"/>
-        </w:rPr>
-        <w:t>gibbsEnergy</w:t>
-      </w:r>
-      <w:r>
-        <w:rPr>
-          <w:color w:val="CC7832"/>
-        </w:rPr>
-        <w:t>;</w:t>
-      </w:r>
-      <w:r>
-        <w:rPr>
-          <w:color w:val="CC7832"/>
-        </w:rPr>
-        <w:br/>
-      </w:r>
-      <w:r>
-        <w:rPr>
-          <w:color w:val="A9B7C6"/>
-        </w:rPr>
-        <w:t>}</w:t>
-      </w:r>
-      <w:r>
-        <w:rPr>
-          <w:color w:val="A9B7C6"/>
-        </w:rPr>
-        <w:br/>
-      </w:r>
-      <w:r>
-        <w:rPr>
-          <w:color w:val="A9B7C6"/>
-        </w:rPr>
-        <w:br/>
-      </w:r>
-      <w:r>
-        <w:rPr>
-          <w:color w:val="808080"/>
-        </w:rPr>
-        <w:t>// Host function to launch the CUDA kernel</w:t>
-      </w:r>
-      <w:r>
-        <w:rPr>
-          <w:color w:val="808080"/>
-        </w:rPr>
-        <w:br/>
-      </w:r>
-      <w:r>
-        <w:rPr>
-          <w:color w:val="CC7832"/>
-        </w:rPr>
-        <w:t xml:space="preserve">void </w:t>
-      </w:r>
-      <w:r>
-        <w:rPr>
-          <w:color w:val="FFC66D"/>
-        </w:rPr>
-        <w:t>runIntensiveCalculations</w:t>
-      </w:r>
-      <w:r>
-        <w:rPr>
-          <w:color w:val="A9B7C6"/>
-        </w:rPr>
-        <w:t>(</w:t>
-      </w:r>
-      <w:r>
-        <w:rPr>
-          <w:color w:val="CC7832"/>
-        </w:rPr>
-        <w:t>double</w:t>
-      </w:r>
-      <w:r>
-        <w:rPr>
-          <w:color w:val="A9B7C6"/>
-        </w:rPr>
-        <w:t>* hostInput</w:t>
-      </w:r>
-      <w:r>
-        <w:rPr>
-          <w:color w:val="CC7832"/>
-        </w:rPr>
-        <w:t>, double</w:t>
-      </w:r>
-      <w:r>
-        <w:rPr>
-          <w:color w:val="A9B7C6"/>
-        </w:rPr>
-        <w:t>* hostOutput</w:t>
-      </w:r>
-      <w:r>
-        <w:rPr>
-          <w:color w:val="CC7832"/>
-        </w:rPr>
-        <w:t xml:space="preserve">, int </w:t>
-      </w:r>
-      <w:r>
-        <w:rPr>
-          <w:color w:val="A9B7C6"/>
-        </w:rPr>
-        <w:t>dataSize) {</w:t>
-      </w:r>
-      <w:r>
-        <w:rPr>
-          <w:color w:val="A9B7C6"/>
-        </w:rPr>
-        <w:br/>
-        <w:t xml:space="preserve">    </w:t>
-      </w:r>
-      <w:r>
-        <w:rPr>
-          <w:color w:val="CC7832"/>
-        </w:rPr>
-        <w:t xml:space="preserve">double </w:t>
-      </w:r>
-      <w:r>
-        <w:rPr>
-          <w:color w:val="A9B7C6"/>
-        </w:rPr>
-        <w:t>*devInput</w:t>
-      </w:r>
-      <w:r>
-        <w:rPr>
-          <w:color w:val="CC7832"/>
-        </w:rPr>
-        <w:t xml:space="preserve">, </w:t>
-      </w:r>
-      <w:r>
-        <w:rPr>
-          <w:color w:val="A9B7C6"/>
-        </w:rPr>
-        <w:t>*devOutput</w:t>
-      </w:r>
-      <w:r>
-        <w:rPr>
-          <w:color w:val="CC7832"/>
-        </w:rPr>
-        <w:t>;</w:t>
-      </w:r>
-      <w:r>
-        <w:rPr>
-          <w:color w:val="CC7832"/>
-        </w:rPr>
-        <w:br/>
-        <w:t xml:space="preserve">    </w:t>
-      </w:r>
-      <w:r>
-        <w:rPr>
-          <w:color w:val="A9B7C6"/>
-        </w:rPr>
-        <w:t>cudaMalloc((</w:t>
-      </w:r>
-      <w:r>
-        <w:rPr>
-          <w:color w:val="CC7832"/>
-        </w:rPr>
-        <w:t>void</w:t>
-      </w:r>
-      <w:r>
-        <w:rPr>
-          <w:color w:val="A9B7C6"/>
-        </w:rPr>
-        <w:t>**)&amp;devInput</w:t>
-      </w:r>
-      <w:r>
-        <w:rPr>
-          <w:color w:val="CC7832"/>
-        </w:rPr>
-        <w:t xml:space="preserve">, </w:t>
-      </w:r>
-      <w:r>
-        <w:rPr>
-          <w:color w:val="A9B7C6"/>
-        </w:rPr>
-        <w:t xml:space="preserve">dataSize * </w:t>
-      </w:r>
-      <w:r>
-        <w:rPr>
-          <w:color w:val="CC7832"/>
-        </w:rPr>
-        <w:t>sizeof</w:t>
-      </w:r>
-      <w:r>
-        <w:rPr>
-          <w:color w:val="A9B7C6"/>
-        </w:rPr>
-        <w:t>(</w:t>
-      </w:r>
-      <w:r>
-        <w:rPr>
-          <w:color w:val="CC7832"/>
-        </w:rPr>
-        <w:t>double</w:t>
-      </w:r>
-      <w:r>
-        <w:rPr>
-          <w:color w:val="A9B7C6"/>
-        </w:rPr>
-        <w:t>))</w:t>
-      </w:r>
-      <w:r>
-        <w:rPr>
-          <w:color w:val="CC7832"/>
-        </w:rPr>
-        <w:t>;</w:t>
-      </w:r>
-      <w:r>
-        <w:rPr>
-          <w:color w:val="CC7832"/>
-        </w:rPr>
-        <w:br/>
-        <w:t xml:space="preserve">    </w:t>
-      </w:r>
-      <w:r>
-        <w:rPr>
-          <w:color w:val="A9B7C6"/>
-        </w:rPr>
-        <w:t>cudaMalloc((</w:t>
-      </w:r>
-      <w:r>
-        <w:rPr>
-          <w:color w:val="CC7832"/>
-        </w:rPr>
-        <w:t>void</w:t>
-      </w:r>
-      <w:r>
-        <w:rPr>
-          <w:color w:val="A9B7C6"/>
-        </w:rPr>
-        <w:t>**)&amp;devOutput</w:t>
-      </w:r>
-      <w:r>
-        <w:rPr>
-          <w:color w:val="CC7832"/>
-        </w:rPr>
-        <w:t xml:space="preserve">, </w:t>
-      </w:r>
-      <w:r>
-        <w:rPr>
-          <w:color w:val="A9B7C6"/>
-        </w:rPr>
-        <w:t xml:space="preserve">dataSize * </w:t>
-      </w:r>
-      <w:r>
-        <w:rPr>
-          <w:color w:val="CC7832"/>
-        </w:rPr>
-        <w:t>sizeof</w:t>
-      </w:r>
-      <w:r>
-        <w:rPr>
-          <w:color w:val="A9B7C6"/>
-        </w:rPr>
-        <w:t>(</w:t>
-      </w:r>
-      <w:r>
-        <w:rPr>
-          <w:color w:val="CC7832"/>
-        </w:rPr>
-        <w:t>double</w:t>
-      </w:r>
-      <w:r>
-        <w:rPr>
-          <w:color w:val="A9B7C6"/>
-        </w:rPr>
-        <w:t>))</w:t>
-      </w:r>
-      <w:r>
-        <w:rPr>
-          <w:color w:val="CC7832"/>
-        </w:rPr>
-        <w:t>;</w:t>
-      </w:r>
-      <w:r>
-        <w:rPr>
-          <w:color w:val="CC7832"/>
-        </w:rPr>
-        <w:br/>
-        <w:t xml:space="preserve">    </w:t>
-      </w:r>
-      <w:r>
-        <w:rPr>
-          <w:color w:val="A9B7C6"/>
-        </w:rPr>
-        <w:t>cudaMemcpy(devInput</w:t>
-      </w:r>
-      <w:r>
-        <w:rPr>
-          <w:color w:val="CC7832"/>
-        </w:rPr>
-        <w:t xml:space="preserve">, </w:t>
-      </w:r>
-      <w:r>
-        <w:rPr>
-          <w:color w:val="A9B7C6"/>
-        </w:rPr>
-        <w:t>hostInput</w:t>
-      </w:r>
-      <w:r>
-        <w:rPr>
-          <w:color w:val="CC7832"/>
-        </w:rPr>
-        <w:t xml:space="preserve">, </w:t>
-      </w:r>
-      <w:r>
-        <w:rPr>
-          <w:color w:val="A9B7C6"/>
-        </w:rPr>
-        <w:t xml:space="preserve">dataSize * </w:t>
-      </w:r>
-      <w:r>
-        <w:rPr>
-          <w:color w:val="CC7832"/>
-        </w:rPr>
-        <w:t>sizeof</w:t>
-      </w:r>
-      <w:r>
-        <w:rPr>
-          <w:color w:val="A9B7C6"/>
-        </w:rPr>
-        <w:t>(</w:t>
-      </w:r>
-      <w:r>
-        <w:rPr>
-          <w:color w:val="CC7832"/>
-        </w:rPr>
-        <w:t>double</w:t>
-      </w:r>
-      <w:r>
-        <w:rPr>
-          <w:color w:val="A9B7C6"/>
-        </w:rPr>
-        <w:t>)</w:t>
-      </w:r>
-      <w:r>
-        <w:rPr>
-          <w:color w:val="CC7832"/>
-        </w:rPr>
-        <w:t xml:space="preserve">, </w:t>
-      </w:r>
-      <w:r>
-        <w:rPr>
-          <w:color w:val="A9B7C6"/>
-        </w:rPr>
-        <w:t>cudaMemcpyHostToDevice)</w:t>
-      </w:r>
-      <w:r>
-        <w:rPr>
-          <w:color w:val="CC7832"/>
-        </w:rPr>
-        <w:t>;</w:t>
-      </w:r>
-      <w:r>
-        <w:rPr>
-          <w:color w:val="CC7832"/>
-        </w:rPr>
-        <w:br/>
-      </w:r>
-      <w:r>
-        <w:rPr>
-          <w:color w:val="CC7832"/>
-        </w:rPr>
-        <w:br/>
-        <w:t xml:space="preserve">    int </w:t>
-      </w:r>
-      <w:r>
-        <w:rPr>
-          <w:color w:val="A9B7C6"/>
-        </w:rPr>
-        <w:t xml:space="preserve">threadsPerBlock = </w:t>
-      </w:r>
-      <w:r>
-        <w:rPr>
-          <w:color w:val="6897BB"/>
-        </w:rPr>
-        <w:t>256</w:t>
-      </w:r>
-      <w:r>
-        <w:rPr>
-          <w:color w:val="CC7832"/>
-        </w:rPr>
-        <w:t>;</w:t>
-      </w:r>
-      <w:r>
-        <w:rPr>
-          <w:color w:val="CC7832"/>
-        </w:rPr>
-        <w:br/>
-        <w:t xml:space="preserve">    int </w:t>
-      </w:r>
-      <w:r>
-        <w:rPr>
-          <w:color w:val="A9B7C6"/>
-        </w:rPr>
-        <w:t xml:space="preserve">blocks = (dataSize + threadsPerBlock - </w:t>
-      </w:r>
-      <w:r>
-        <w:rPr>
-          <w:color w:val="6897BB"/>
-        </w:rPr>
-        <w:t>1</w:t>
-      </w:r>
-      <w:r>
-        <w:rPr>
-          <w:color w:val="A9B7C6"/>
-        </w:rPr>
-        <w:t>) / threadsPerBlock</w:t>
-      </w:r>
-      <w:r>
-        <w:rPr>
-          <w:color w:val="CC7832"/>
-        </w:rPr>
-        <w:t>;</w:t>
-      </w:r>
-      <w:r>
-        <w:rPr>
-          <w:color w:val="CC7832"/>
-        </w:rPr>
-        <w:br/>
-        <w:t xml:space="preserve">    </w:t>
-      </w:r>
-      <w:r>
-        <w:rPr>
-          <w:color w:val="A9B7C6"/>
-        </w:rPr>
-        <w:t>intensiveCalculationsCUDA&lt;&lt;&lt;blocks</w:t>
-      </w:r>
-      <w:r>
-        <w:rPr>
-          <w:color w:val="CC7832"/>
-        </w:rPr>
-        <w:t xml:space="preserve">, </w:t>
-      </w:r>
-      <w:r>
-        <w:rPr>
-          <w:color w:val="A9B7C6"/>
-        </w:rPr>
-        <w:t>threadsPerBlock&gt;&gt;&gt;(devInput</w:t>
-      </w:r>
-      <w:r>
-        <w:rPr>
-          <w:color w:val="CC7832"/>
-        </w:rPr>
-        <w:t xml:space="preserve">, </w:t>
-      </w:r>
-      <w:r>
-        <w:rPr>
-          <w:color w:val="A9B7C6"/>
-        </w:rPr>
-        <w:t>devOutput</w:t>
-      </w:r>
-      <w:r>
-        <w:rPr>
-          <w:color w:val="CC7832"/>
-        </w:rPr>
-        <w:t xml:space="preserve">, </w:t>
-      </w:r>
-      <w:r>
-        <w:rPr>
-          <w:color w:val="A9B7C6"/>
-        </w:rPr>
-        <w:t>dataSize)</w:t>
-      </w:r>
-      <w:r>
-        <w:rPr>
-          <w:color w:val="CC7832"/>
-        </w:rPr>
-        <w:t>;</w:t>
-      </w:r>
-      <w:r>
-        <w:rPr>
-          <w:color w:val="CC7832"/>
-        </w:rPr>
-        <w:br/>
-      </w:r>
-      <w:r>
-        <w:rPr>
-          <w:color w:val="CC7832"/>
-        </w:rPr>
-        <w:br/>
-        <w:t xml:space="preserve">    </w:t>
-      </w:r>
-      <w:r>
-        <w:rPr>
-          <w:color w:val="A9B7C6"/>
-        </w:rPr>
-        <w:t>cudaMemcpy(hostOutput</w:t>
-      </w:r>
-      <w:r>
-        <w:rPr>
-          <w:color w:val="CC7832"/>
-        </w:rPr>
-        <w:t xml:space="preserve">, </w:t>
-      </w:r>
-      <w:r>
-        <w:rPr>
-          <w:color w:val="A9B7C6"/>
-        </w:rPr>
-        <w:t>devOutput</w:t>
-      </w:r>
-      <w:r>
-        <w:rPr>
-          <w:color w:val="CC7832"/>
-        </w:rPr>
-        <w:t xml:space="preserve">, </w:t>
-      </w:r>
-      <w:r>
-        <w:rPr>
-          <w:color w:val="A9B7C6"/>
-        </w:rPr>
-        <w:t xml:space="preserve">dataSize * </w:t>
-      </w:r>
-      <w:r>
-        <w:rPr>
-          <w:color w:val="CC7832"/>
-        </w:rPr>
-        <w:t>sizeof</w:t>
-      </w:r>
-      <w:r>
-        <w:rPr>
-          <w:color w:val="A9B7C6"/>
-        </w:rPr>
-        <w:t>(</w:t>
-      </w:r>
-      <w:r>
-        <w:rPr>
-          <w:color w:val="CC7832"/>
-        </w:rPr>
-        <w:t>double</w:t>
-      </w:r>
-      <w:r>
-        <w:rPr>
-          <w:color w:val="A9B7C6"/>
-        </w:rPr>
-        <w:t>)</w:t>
-      </w:r>
-      <w:r>
-        <w:rPr>
-          <w:color w:val="CC7832"/>
-        </w:rPr>
-        <w:t xml:space="preserve">, </w:t>
-      </w:r>
-      <w:r>
-        <w:rPr>
-          <w:color w:val="A9B7C6"/>
-        </w:rPr>
-        <w:t>cudaMemcpyDeviceToHost)</w:t>
-      </w:r>
-      <w:r>
-        <w:rPr>
-          <w:color w:val="CC7832"/>
-        </w:rPr>
-        <w:t>;</w:t>
-      </w:r>
-      <w:r>
-        <w:rPr>
-          <w:color w:val="CC7832"/>
-        </w:rPr>
-        <w:br/>
-        <w:t xml:space="preserve">    </w:t>
-      </w:r>
-      <w:r>
-        <w:rPr>
-          <w:color w:val="A9B7C6"/>
-        </w:rPr>
-        <w:t>cudaFree(devInput)</w:t>
-      </w:r>
-      <w:r>
-        <w:rPr>
-          <w:color w:val="CC7832"/>
-        </w:rPr>
-        <w:t>;</w:t>
-      </w:r>
-      <w:r>
-        <w:rPr>
-          <w:color w:val="CC7832"/>
-        </w:rPr>
-        <w:br/>
-        <w:t xml:space="preserve">    </w:t>
-      </w:r>
-      <w:r>
-        <w:rPr>
-          <w:color w:val="A9B7C6"/>
-        </w:rPr>
-        <w:t>cudaFree(devOutput)</w:t>
-      </w:r>
-      <w:r>
-        <w:rPr>
-          <w:color w:val="CC7832"/>
-        </w:rPr>
-        <w:t>;</w:t>
-      </w:r>
-      <w:r>
-        <w:rPr>
-          <w:color w:val="CC7832"/>
-        </w:rPr>
-        <w:br/>
-      </w:r>
-      <w:r>
-        <w:rPr>
-          <w:color w:val="A9B7C6"/>
-        </w:rPr>
-        <w:t>}</w:t>
-      </w:r>
-      <w:r>
-        <w:rPr>
-          <w:color w:val="A9B7C6"/>
-        </w:rPr>
-        <w:br/>
-      </w:r>
-      <w:r>
-        <w:rPr>
-          <w:color w:val="A9B7C6"/>
-        </w:rPr>
-        <w:br/>
-      </w:r>
-      <w:r>
-        <w:rPr>
-          <w:color w:val="808080"/>
-        </w:rPr>
-        <w:t>// Main simulation loop with MPI, OpenMP, and CUDA integration</w:t>
-      </w:r>
-      <w:r>
-        <w:rPr>
-          <w:color w:val="808080"/>
-        </w:rPr>
-        <w:br/>
-      </w:r>
-      <w:r>
-        <w:rPr>
-          <w:color w:val="CC7832"/>
-        </w:rPr>
-        <w:t xml:space="preserve">int </w:t>
-      </w:r>
-      <w:r>
-        <w:rPr>
-          <w:color w:val="FFC66D"/>
-        </w:rPr>
-        <w:t>main</w:t>
-      </w:r>
-      <w:r>
-        <w:rPr>
-          <w:color w:val="A9B7C6"/>
-        </w:rPr>
-        <w:t>(</w:t>
-      </w:r>
-      <w:r>
-        <w:rPr>
-          <w:color w:val="CC7832"/>
-        </w:rPr>
-        <w:t xml:space="preserve">int </w:t>
-      </w:r>
-      <w:r>
-        <w:rPr>
-          <w:color w:val="A9B7C6"/>
-        </w:rPr>
-        <w:t>argc</w:t>
-      </w:r>
-      <w:r>
-        <w:rPr>
-          <w:color w:val="CC7832"/>
-        </w:rPr>
-        <w:t>, char</w:t>
-      </w:r>
-      <w:r>
-        <w:rPr>
-          <w:color w:val="A9B7C6"/>
-        </w:rPr>
-        <w:t>** argv) {</w:t>
-      </w:r>
-      <w:r>
-        <w:rPr>
-          <w:color w:val="A9B7C6"/>
-        </w:rPr>
-        <w:br/>
-        <w:t xml:space="preserve">    MPI_Init(&amp;argc</w:t>
-      </w:r>
-      <w:r>
-        <w:rPr>
-          <w:color w:val="CC7832"/>
-        </w:rPr>
-        <w:t xml:space="preserve">, </w:t>
-      </w:r>
-      <w:r>
-        <w:rPr>
-          <w:color w:val="A9B7C6"/>
-        </w:rPr>
-        <w:t>&amp;argv)</w:t>
-      </w:r>
-      <w:r>
-        <w:rPr>
-          <w:color w:val="CC7832"/>
-        </w:rPr>
-        <w:t>;</w:t>
-      </w:r>
-      <w:r>
-        <w:rPr>
-          <w:color w:val="CC7832"/>
-        </w:rPr>
-        <w:br/>
-        <w:t xml:space="preserve">    int </w:t>
-      </w:r>
-      <w:r>
-        <w:rPr>
-          <w:color w:val="A9B7C6"/>
-        </w:rPr>
-        <w:t>world_rank</w:t>
-      </w:r>
-      <w:r>
-        <w:rPr>
-          <w:color w:val="CC7832"/>
-        </w:rPr>
-        <w:t>;</w:t>
-      </w:r>
-      <w:r>
-        <w:rPr>
-          <w:color w:val="CC7832"/>
-        </w:rPr>
-        <w:br/>
-        <w:t xml:space="preserve">    </w:t>
-      </w:r>
-      <w:r>
-        <w:rPr>
-          <w:color w:val="A9B7C6"/>
-        </w:rPr>
-        <w:t>MPI_Comm_rank(MPI_COMM_WORLD</w:t>
-      </w:r>
-      <w:r>
-        <w:rPr>
-          <w:color w:val="CC7832"/>
-        </w:rPr>
-        <w:t xml:space="preserve">, </w:t>
-      </w:r>
-      <w:r>
-        <w:rPr>
-          <w:color w:val="A9B7C6"/>
-        </w:rPr>
-        <w:t>&amp;world_rank)</w:t>
-      </w:r>
-      <w:r>
-        <w:rPr>
-          <w:color w:val="CC7832"/>
-        </w:rPr>
-        <w:t>;</w:t>
-      </w:r>
-      <w:r>
-        <w:rPr>
-          <w:color w:val="CC7832"/>
-        </w:rPr>
-        <w:br/>
-      </w:r>
-      <w:r>
-        <w:rPr>
-          <w:color w:val="CC7832"/>
-        </w:rPr>
-        <w:br/>
-        <w:t xml:space="preserve">    </w:t>
-      </w:r>
-      <w:r>
-        <w:rPr>
-          <w:color w:val="808080"/>
-        </w:rPr>
-        <w:t>// Define parameters for the calcination process</w:t>
-      </w:r>
-      <w:r>
-        <w:rPr>
-          <w:color w:val="808080"/>
-        </w:rPr>
-        <w:br/>
-        <w:t xml:space="preserve">    </w:t>
-      </w:r>
-      <w:r>
-        <w:rPr>
-          <w:color w:val="CC7832"/>
-        </w:rPr>
-        <w:t xml:space="preserve">double </w:t>
-      </w:r>
-      <w:r>
-        <w:rPr>
-          <w:color w:val="A9B7C6"/>
-        </w:rPr>
-        <w:t>A</w:t>
-      </w:r>
-      <w:r>
-        <w:rPr>
-          <w:color w:val="CC7832"/>
-        </w:rPr>
-        <w:t xml:space="preserve">, </w:t>
-      </w:r>
-      <w:r>
-        <w:rPr>
-          <w:color w:val="A9B7C6"/>
-        </w:rPr>
-        <w:t>Ea</w:t>
-      </w:r>
-      <w:r>
-        <w:rPr>
-          <w:color w:val="CC7832"/>
-        </w:rPr>
-        <w:t xml:space="preserve">; </w:t>
-      </w:r>
-      <w:r>
-        <w:rPr>
-          <w:color w:val="808080"/>
-        </w:rPr>
-        <w:t>// Parameters for Arrhenius equation</w:t>
-      </w:r>
-      <w:r>
-        <w:rPr>
-          <w:color w:val="808080"/>
-        </w:rPr>
-        <w:br/>
-        <w:t xml:space="preserve">    </w:t>
-      </w:r>
-      <w:r>
-        <w:rPr>
-          <w:color w:val="CC7832"/>
-        </w:rPr>
-        <w:t xml:space="preserve">double </w:t>
-      </w:r>
-      <w:r>
-        <w:rPr>
-          <w:color w:val="A9B7C6"/>
-        </w:rPr>
-        <w:t>enthalpy</w:t>
-      </w:r>
-      <w:r>
-        <w:rPr>
-          <w:color w:val="CC7832"/>
-        </w:rPr>
-        <w:t xml:space="preserve">, </w:t>
-      </w:r>
-      <w:r>
-        <w:rPr>
-          <w:color w:val="A9B7C6"/>
-        </w:rPr>
-        <w:t>entropy</w:t>
-      </w:r>
-      <w:r>
-        <w:rPr>
-          <w:color w:val="CC7832"/>
-        </w:rPr>
-        <w:t xml:space="preserve">; </w:t>
-      </w:r>
-      <w:r>
-        <w:rPr>
-          <w:color w:val="808080"/>
-        </w:rPr>
-        <w:t>// Thermodynamic data</w:t>
-      </w:r>
-      <w:r>
-        <w:rPr>
-          <w:color w:val="808080"/>
-        </w:rPr>
-        <w:br/>
-        <w:t xml:space="preserve">    </w:t>
-      </w:r>
-      <w:r>
-        <w:rPr>
-          <w:color w:val="CC7832"/>
-        </w:rPr>
-        <w:t xml:space="preserve">double </w:t>
-      </w:r>
-      <w:r>
-        <w:rPr>
-          <w:color w:val="A9B7C6"/>
-        </w:rPr>
-        <w:t>T</w:t>
-      </w:r>
-      <w:r>
-        <w:rPr>
-          <w:color w:val="CC7832"/>
-        </w:rPr>
-        <w:t xml:space="preserve">; </w:t>
-      </w:r>
-      <w:r>
-        <w:rPr>
-          <w:color w:val="808080"/>
-        </w:rPr>
-        <w:t>// Temperature</w:t>
-      </w:r>
-      <w:r>
-        <w:rPr>
-          <w:color w:val="808080"/>
-        </w:rPr>
-        <w:br/>
-      </w:r>
-      <w:r>
-        <w:rPr>
-          <w:color w:val="808080"/>
-        </w:rPr>
-        <w:br/>
-        <w:t xml:space="preserve">    // MPI: Distribute data among nodes</w:t>
-      </w:r>
-      <w:r>
-        <w:rPr>
-          <w:color w:val="808080"/>
-        </w:rPr>
-        <w:br/>
-        <w:t xml:space="preserve">    </w:t>
-      </w:r>
-      <w:r>
-        <w:rPr>
-          <w:color w:val="CC7832"/>
-        </w:rPr>
-        <w:t xml:space="preserve">if </w:t>
-      </w:r>
-      <w:r>
-        <w:rPr>
-          <w:color w:val="A9B7C6"/>
-        </w:rPr>
-        <w:t xml:space="preserve">(world_rank == </w:t>
-      </w:r>
-      <w:r>
-        <w:rPr>
-          <w:color w:val="6897BB"/>
-        </w:rPr>
-        <w:t>0</w:t>
-      </w:r>
-      <w:r>
-        <w:rPr>
-          <w:color w:val="A9B7C6"/>
-        </w:rPr>
-        <w:t>) {</w:t>
-      </w:r>
-      <w:r>
-        <w:rPr>
-          <w:color w:val="A9B7C6"/>
-        </w:rPr>
-        <w:br/>
-        <w:t xml:space="preserve">        </w:t>
-      </w:r>
-      <w:r>
-        <w:rPr>
-          <w:color w:val="808080"/>
-        </w:rPr>
-        <w:t>// Master node work</w:t>
-      </w:r>
-      <w:r>
-        <w:rPr>
-          <w:color w:val="808080"/>
-        </w:rPr>
-        <w:br/>
-        <w:t xml:space="preserve">    </w:t>
-      </w:r>
-      <w:r>
-        <w:rPr>
           <w:color w:val="A9B7C6"/>
         </w:rPr>
         <w:t xml:space="preserve">} </w:t>
@@ -6924,12 +7092,6 @@
           <w:color w:val="A9B7C6"/>
         </w:rPr>
         <w:br/>
-      </w:r>
-      <w:r>
-        <w:rPr>
-          <w:color w:val="A9B7C6"/>
-        </w:rPr>
-        <w:lastRenderedPageBreak/>
         <w:t xml:space="preserve">        </w:t>
       </w:r>
       <w:r>
@@ -7662,7 +7824,16 @@
           <w:sz w:val="24"/>
           <w:szCs w:val="24"/>
         </w:rPr>
-        <w:t xml:space="preserve"> I gained before during the chemical characterization results, and c</w:t>
+        <w:t xml:space="preserve"> I gained before during the chemical characterization </w:t>
+      </w:r>
+      <w:r>
+        <w:rPr>
+          <w:rFonts w:ascii="Times New Roman" w:hAnsi="Times New Roman" w:cs="Times New Roman"/>
+          <w:sz w:val="24"/>
+          <w:szCs w:val="24"/>
+        </w:rPr>
+        <w:lastRenderedPageBreak/>
+        <w:t>results, and c</w:t>
       </w:r>
       <w:r>
         <w:rPr>
@@ -7841,16 +8012,7 @@
           <w:sz w:val="24"/>
           <w:szCs w:val="24"/>
         </w:rPr>
-        <w:t xml:space="preserve">nsights into how electron density is redistributed around the doped atoms, indicating changes in bonding characteristics and </w:t>
-      </w:r>
-      <w:r>
-        <w:rPr>
-          <w:rFonts w:ascii="Times New Roman" w:hAnsi="Times New Roman" w:cs="Times New Roman"/>
-          <w:sz w:val="24"/>
-          <w:szCs w:val="24"/>
-        </w:rPr>
-        <w:lastRenderedPageBreak/>
-        <w:t>electronic properties.</w:t>
+        <w:t>nsights into how electron density is redistributed around the doped atoms, indicating changes in bonding characteristics and electronic properties.</w:t>
       </w:r>
       <w:r>
         <w:rPr>

</xml_diff>